<commit_message>
teacher balance check for gender paper
</commit_message>
<xml_diff>
--- a/literature/0_literature_human capital char.docx
+++ b/literature/0_literature_human capital char.docx
@@ -140,13 +140,6 @@
           <w:rFonts w:ascii="Times New Roman" w:hAnsi="Times New Roman" w:cs="Times New Roman"/>
         </w:rPr>
       </w:pPr>
-    </w:p>
-    <w:p>
-      <w:pPr>
-        <w:rPr>
-          <w:rFonts w:ascii="Times New Roman" w:hAnsi="Times New Roman" w:cs="Times New Roman"/>
-        </w:rPr>
-      </w:pPr>
       <w:r>
         <w:rPr>
           <w:rFonts w:ascii="Times New Roman" w:hAnsi="Times New Roman" w:cs="Times New Roman"/>
@@ -171,7 +164,19 @@
         <w:rPr>
           <w:rFonts w:ascii="Times New Roman" w:hAnsi="Times New Roman" w:cs="Times New Roman"/>
         </w:rPr>
-        <w:t xml:space="preserve">At large, researchers agree that human capital measures, even those frequently used in </w:t>
+        <w:t>At large, researchers agree that human capital measures</w:t>
+      </w:r>
+      <w:r>
+        <w:rPr>
+          <w:rFonts w:ascii="Times New Roman" w:hAnsi="Times New Roman" w:cs="Times New Roman"/>
+        </w:rPr>
+        <w:t xml:space="preserve"> f</w:t>
+      </w:r>
+      <w:r>
+        <w:rPr>
+          <w:rFonts w:ascii="Times New Roman" w:hAnsi="Times New Roman" w:cs="Times New Roman"/>
+        </w:rPr>
+        <w:t xml:space="preserve">requently used in </w:t>
       </w:r>
       <w:r>
         <w:rPr>
@@ -183,7 +188,13 @@
         <w:rPr>
           <w:rFonts w:ascii="Times New Roman" w:hAnsi="Times New Roman" w:cs="Times New Roman"/>
         </w:rPr>
-        <w:t xml:space="preserve">, explain little of teacher’s contribution to student academic growth (e.g., Aaronson et al., 2007). </w:t>
+        <w:t xml:space="preserve"> e</w:t>
+      </w:r>
+      <w:r>
+        <w:rPr>
+          <w:rFonts w:ascii="Times New Roman" w:hAnsi="Times New Roman" w:cs="Times New Roman"/>
+        </w:rPr>
+        <w:t xml:space="preserve">xplain little of teacher’s contribution to student academic growth (e.g., Aaronson et al., 2007). </w:t>
       </w:r>
     </w:p>
     <w:p>
@@ -212,80 +223,11 @@
           <w:rFonts w:ascii="Times New Roman" w:hAnsi="Times New Roman" w:cs="Times New Roman"/>
         </w:rPr>
       </w:pPr>
-    </w:p>
-    <w:p>
-      <w:pPr>
-        <w:rPr>
-          <w:rFonts w:ascii="Times New Roman" w:hAnsi="Times New Roman" w:cs="Times New Roman"/>
-        </w:rPr>
-      </w:pPr>
-    </w:p>
-    <w:p>
-      <w:pPr>
-        <w:rPr>
-          <w:rFonts w:ascii="Times New Roman" w:hAnsi="Times New Roman" w:cs="Times New Roman"/>
-        </w:rPr>
-      </w:pPr>
-      <w:r>
-        <w:rPr>
-          <w:rFonts w:ascii="Times New Roman" w:hAnsi="Times New Roman" w:cs="Times New Roman"/>
-        </w:rPr>
-        <w:t>Causal evidence</w:t>
-      </w:r>
-    </w:p>
-    <w:p>
-      <w:pPr>
-        <w:rPr>
-          <w:rFonts w:ascii="Times New Roman" w:hAnsi="Times New Roman" w:cs="Times New Roman"/>
-        </w:rPr>
-      </w:pPr>
-    </w:p>
-    <w:p>
-      <w:pPr>
-        <w:rPr>
-          <w:rFonts w:ascii="Times New Roman" w:hAnsi="Times New Roman" w:cs="Times New Roman"/>
-        </w:rPr>
-      </w:pPr>
-    </w:p>
-    <w:p>
-      <w:pPr>
-        <w:rPr>
-          <w:rFonts w:ascii="Times New Roman" w:hAnsi="Times New Roman" w:cs="Times New Roman"/>
-        </w:rPr>
-      </w:pPr>
-      <w:r>
-        <w:rPr>
-          <w:rFonts w:ascii="Times New Roman" w:hAnsi="Times New Roman" w:cs="Times New Roman"/>
-        </w:rPr>
-        <w:t>Teacher experience/return to teaching</w:t>
-      </w:r>
-    </w:p>
-    <w:p>
-      <w:pPr>
-        <w:rPr>
-          <w:rFonts w:ascii="Times New Roman" w:hAnsi="Times New Roman" w:cs="Times New Roman"/>
-        </w:rPr>
-      </w:pPr>
-    </w:p>
-    <w:p>
-      <w:pPr>
-        <w:rPr>
-          <w:rFonts w:ascii="Times New Roman" w:hAnsi="Times New Roman" w:cs="Times New Roman"/>
-        </w:rPr>
-      </w:pPr>
-      <w:proofErr w:type="spellStart"/>
-      <w:r>
-        <w:rPr>
-          <w:rFonts w:ascii="Times New Roman" w:hAnsi="Times New Roman" w:cs="Times New Roman"/>
-        </w:rPr>
-        <w:t>Papay</w:t>
-      </w:r>
-      <w:proofErr w:type="spellEnd"/>
-      <w:r>
-        <w:rPr>
-          <w:rFonts w:ascii="Times New Roman" w:hAnsi="Times New Roman" w:cs="Times New Roman"/>
-        </w:rPr>
-        <w:t xml:space="preserve"> and Kraft, 2015: </w:t>
+      <w:r>
+        <w:rPr>
+          <w:rFonts w:ascii="Times New Roman" w:hAnsi="Times New Roman" w:cs="Times New Roman"/>
+        </w:rPr>
+        <w:t>Aaronson et al., 2007:</w:t>
       </w:r>
     </w:p>
     <w:p>
@@ -297,7 +239,7 @@
         </w:numPr>
       </w:pPr>
       <w:r>
-        <w:t>Models</w:t>
+        <w:t>Measures</w:t>
       </w:r>
     </w:p>
     <w:p>
@@ -309,7 +251,7 @@
         </w:numPr>
       </w:pPr>
       <w:r>
-        <w:t>Censored growth model</w:t>
+        <w:t>Graduate degree</w:t>
       </w:r>
     </w:p>
     <w:p>
@@ -321,7 +263,7 @@
         </w:numPr>
       </w:pPr>
       <w:r>
-        <w:t>Indicator variable model</w:t>
+        <w:t>Major</w:t>
       </w:r>
     </w:p>
     <w:p>
@@ -333,7 +275,19 @@
         </w:numPr>
       </w:pPr>
       <w:r>
-        <w:t>Discontinuous career model</w:t>
+        <w:t>And more</w:t>
+      </w:r>
+    </w:p>
+    <w:p>
+      <w:pPr>
+        <w:pStyle w:val="ListParagraph"/>
+        <w:numPr>
+          <w:ilvl w:val="0"/>
+          <w:numId w:val="2"/>
+        </w:numPr>
+      </w:pPr>
+      <w:r>
+        <w:t>Findings</w:t>
       </w:r>
     </w:p>
     <w:p>
@@ -345,7 +299,89 @@
         </w:numPr>
       </w:pPr>
       <w:r>
-        <w:t>Two-stage model</w:t>
+        <w:t>No relationship with teacher value-added on math in Chicago public high schools</w:t>
+      </w:r>
+    </w:p>
+    <w:p>
+      <w:pPr>
+        <w:rPr>
+          <w:rFonts w:ascii="Times New Roman" w:hAnsi="Times New Roman" w:cs="Times New Roman"/>
+          <w:b/>
+          <w:bCs/>
+        </w:rPr>
+      </w:pPr>
+    </w:p>
+    <w:p>
+      <w:pPr>
+        <w:rPr>
+          <w:rFonts w:ascii="Times New Roman" w:hAnsi="Times New Roman" w:cs="Times New Roman"/>
+        </w:rPr>
+      </w:pPr>
+    </w:p>
+    <w:p>
+      <w:pPr>
+        <w:rPr>
+          <w:rFonts w:ascii="Times New Roman" w:hAnsi="Times New Roman" w:cs="Times New Roman"/>
+        </w:rPr>
+      </w:pPr>
+      <w:r>
+        <w:rPr>
+          <w:rFonts w:ascii="Times New Roman" w:hAnsi="Times New Roman" w:cs="Times New Roman"/>
+        </w:rPr>
+        <w:t>Causal evidence</w:t>
+      </w:r>
+    </w:p>
+    <w:p>
+      <w:pPr>
+        <w:rPr>
+          <w:rFonts w:ascii="Times New Roman" w:hAnsi="Times New Roman" w:cs="Times New Roman"/>
+        </w:rPr>
+      </w:pPr>
+    </w:p>
+    <w:p>
+      <w:pPr>
+        <w:rPr>
+          <w:rFonts w:ascii="Times New Roman" w:hAnsi="Times New Roman" w:cs="Times New Roman"/>
+        </w:rPr>
+      </w:pPr>
+    </w:p>
+    <w:p>
+      <w:pPr>
+        <w:rPr>
+          <w:rFonts w:ascii="Times New Roman" w:hAnsi="Times New Roman" w:cs="Times New Roman"/>
+        </w:rPr>
+      </w:pPr>
+      <w:r>
+        <w:rPr>
+          <w:rFonts w:ascii="Times New Roman" w:hAnsi="Times New Roman" w:cs="Times New Roman"/>
+        </w:rPr>
+        <w:t>Teacher experience/return to teaching</w:t>
+      </w:r>
+    </w:p>
+    <w:p>
+      <w:pPr>
+        <w:rPr>
+          <w:rFonts w:ascii="Times New Roman" w:hAnsi="Times New Roman" w:cs="Times New Roman"/>
+        </w:rPr>
+      </w:pPr>
+    </w:p>
+    <w:p>
+      <w:pPr>
+        <w:rPr>
+          <w:rFonts w:ascii="Times New Roman" w:hAnsi="Times New Roman" w:cs="Times New Roman"/>
+        </w:rPr>
+      </w:pPr>
+      <w:r>
+        <w:rPr>
+          <w:rFonts w:ascii="Times New Roman" w:hAnsi="Times New Roman" w:cs="Times New Roman"/>
+        </w:rPr>
+        <w:t>Aaronson et al., 2007</w:t>
+      </w:r>
+      <w:r>
+        <w:rPr>
+          <w:rFonts w:ascii="Times New Roman" w:hAnsi="Times New Roman" w:cs="Times New Roman"/>
+        </w:rPr>
+        <w:t>:</w:t>
       </w:r>
     </w:p>
     <w:p>
@@ -357,7 +393,10 @@
         </w:numPr>
       </w:pPr>
       <w:r>
-        <w:t>Findings</w:t>
+        <w:t>Model</w:t>
+      </w:r>
+      <w:r>
+        <w:t>s and measures</w:t>
       </w:r>
     </w:p>
     <w:p>
@@ -369,31 +408,7 @@
         </w:numPr>
       </w:pPr>
       <w:r>
-        <w:t>u</w:t>
-      </w:r>
-      <w:r>
-        <w:t xml:space="preserve">sing </w:t>
-      </w:r>
-      <w:r>
-        <w:t>“</w:t>
-      </w:r>
-      <w:r>
-        <w:t>estimated contributions to student test score gains as a proxy for productivity</w:t>
-      </w:r>
-      <w:r>
-        <w:t>”</w:t>
-      </w:r>
-      <w:r>
-        <w:t xml:space="preserve">, </w:t>
-      </w:r>
-      <w:r>
-        <w:t xml:space="preserve">we find </w:t>
-      </w:r>
-      <w:r>
-        <w:t>“</w:t>
-      </w:r>
-      <w:r>
-        <w:t xml:space="preserve">that teachers in the district improve most rapidly at the beginning of their careers. </w:t>
+        <w:t>Directly using years measure (age-education-6 then take average within teacher)</w:t>
       </w:r>
     </w:p>
     <w:p>
@@ -405,7 +420,19 @@
         </w:numPr>
       </w:pPr>
       <w:r>
-        <w:t xml:space="preserve">However, across models, we find that teachers continue to improve, albeit at lesser rates, past their first five years in the classroom. </w:t>
+        <w:t>Also check the dummy variable years&lt;=1</w:t>
+      </w:r>
+    </w:p>
+    <w:p>
+      <w:pPr>
+        <w:pStyle w:val="ListParagraph"/>
+        <w:numPr>
+          <w:ilvl w:val="0"/>
+          <w:numId w:val="2"/>
+        </w:numPr>
+      </w:pPr>
+      <w:r>
+        <w:t xml:space="preserve">Findings </w:t>
       </w:r>
     </w:p>
     <w:p>
@@ -417,7 +444,248 @@
         </w:numPr>
       </w:pPr>
       <w:r>
+        <w:t>No relationship with teacher value-added on math in Chicago public high schools</w:t>
+      </w:r>
+    </w:p>
+    <w:p>
+      <w:pPr>
+        <w:rPr>
+          <w:rFonts w:ascii="Times New Roman" w:hAnsi="Times New Roman" w:cs="Times New Roman"/>
+        </w:rPr>
+      </w:pPr>
+    </w:p>
+    <w:p>
+      <w:pPr>
+        <w:rPr>
+          <w:rFonts w:ascii="Times New Roman" w:hAnsi="Times New Roman" w:cs="Times New Roman"/>
+        </w:rPr>
+      </w:pPr>
+    </w:p>
+    <w:p>
+      <w:pPr>
+        <w:rPr>
+          <w:rFonts w:ascii="Times New Roman" w:hAnsi="Times New Roman" w:cs="Times New Roman"/>
+        </w:rPr>
+      </w:pPr>
+      <w:r>
+        <w:rPr>
+          <w:rFonts w:ascii="Times New Roman" w:hAnsi="Times New Roman" w:cs="Times New Roman"/>
+        </w:rPr>
         <w:lastRenderedPageBreak/>
+        <w:t>Clotfelter et al., 2007:</w:t>
+      </w:r>
+    </w:p>
+    <w:p>
+      <w:pPr>
+        <w:pStyle w:val="ListParagraph"/>
+        <w:numPr>
+          <w:ilvl w:val="0"/>
+          <w:numId w:val="3"/>
+        </w:numPr>
+        <w:rPr>
+          <w:rFonts w:ascii="Times New Roman" w:hAnsi="Times New Roman" w:cs="Times New Roman"/>
+        </w:rPr>
+      </w:pPr>
+      <w:r>
+        <w:rPr>
+          <w:rFonts w:ascii="Times New Roman" w:hAnsi="Times New Roman" w:cs="Times New Roman"/>
+        </w:rPr>
+        <w:t>Models and measures</w:t>
+      </w:r>
+    </w:p>
+    <w:p>
+      <w:pPr>
+        <w:pStyle w:val="ListParagraph"/>
+        <w:numPr>
+          <w:ilvl w:val="1"/>
+          <w:numId w:val="3"/>
+        </w:numPr>
+        <w:rPr>
+          <w:rFonts w:ascii="Times New Roman" w:hAnsi="Times New Roman" w:cs="Times New Roman"/>
+        </w:rPr>
+      </w:pPr>
+      <w:r>
+        <w:rPr>
+          <w:rFonts w:ascii="Times New Roman" w:hAnsi="Times New Roman" w:cs="Times New Roman"/>
+        </w:rPr>
+        <w:t>Student fixed-effects</w:t>
+      </w:r>
+    </w:p>
+    <w:p>
+      <w:pPr>
+        <w:pStyle w:val="ListParagraph"/>
+        <w:numPr>
+          <w:ilvl w:val="1"/>
+          <w:numId w:val="3"/>
+        </w:numPr>
+        <w:rPr>
+          <w:rFonts w:ascii="Times New Roman" w:hAnsi="Times New Roman" w:cs="Times New Roman"/>
+        </w:rPr>
+      </w:pPr>
+      <w:r>
+        <w:rPr>
+          <w:rFonts w:ascii="Times New Roman" w:hAnsi="Times New Roman" w:cs="Times New Roman"/>
+        </w:rPr>
+        <w:t>Specify years of experience as a series of indicator variables, with the base/left-out category being no experience</w:t>
+      </w:r>
+    </w:p>
+    <w:p>
+      <w:pPr>
+        <w:rPr>
+          <w:rFonts w:ascii="Times New Roman" w:hAnsi="Times New Roman" w:cs="Times New Roman"/>
+        </w:rPr>
+      </w:pPr>
+    </w:p>
+    <w:p>
+      <w:pPr>
+        <w:rPr>
+          <w:rFonts w:ascii="Times New Roman" w:hAnsi="Times New Roman" w:cs="Times New Roman"/>
+        </w:rPr>
+      </w:pPr>
+      <w:proofErr w:type="spellStart"/>
+      <w:r>
+        <w:rPr>
+          <w:rFonts w:ascii="Times New Roman" w:hAnsi="Times New Roman" w:cs="Times New Roman"/>
+        </w:rPr>
+        <w:t>Papay</w:t>
+      </w:r>
+      <w:proofErr w:type="spellEnd"/>
+      <w:r>
+        <w:rPr>
+          <w:rFonts w:ascii="Times New Roman" w:hAnsi="Times New Roman" w:cs="Times New Roman"/>
+        </w:rPr>
+        <w:t xml:space="preserve"> and Kraft, 2015: </w:t>
+      </w:r>
+    </w:p>
+    <w:p>
+      <w:pPr>
+        <w:pStyle w:val="ListParagraph"/>
+        <w:numPr>
+          <w:ilvl w:val="0"/>
+          <w:numId w:val="2"/>
+        </w:numPr>
+      </w:pPr>
+      <w:r>
+        <w:t>Models</w:t>
+      </w:r>
+    </w:p>
+    <w:p>
+      <w:pPr>
+        <w:pStyle w:val="ListParagraph"/>
+        <w:numPr>
+          <w:ilvl w:val="1"/>
+          <w:numId w:val="2"/>
+        </w:numPr>
+      </w:pPr>
+      <w:r>
+        <w:t>Censored growth model</w:t>
+      </w:r>
+    </w:p>
+    <w:p>
+      <w:pPr>
+        <w:pStyle w:val="ListParagraph"/>
+        <w:numPr>
+          <w:ilvl w:val="1"/>
+          <w:numId w:val="2"/>
+        </w:numPr>
+      </w:pPr>
+      <w:r>
+        <w:t>Indicator variable model</w:t>
+      </w:r>
+    </w:p>
+    <w:p>
+      <w:pPr>
+        <w:pStyle w:val="ListParagraph"/>
+        <w:numPr>
+          <w:ilvl w:val="1"/>
+          <w:numId w:val="2"/>
+        </w:numPr>
+      </w:pPr>
+      <w:r>
+        <w:t>Discontinuous career model</w:t>
+      </w:r>
+    </w:p>
+    <w:p>
+      <w:pPr>
+        <w:pStyle w:val="ListParagraph"/>
+        <w:numPr>
+          <w:ilvl w:val="1"/>
+          <w:numId w:val="2"/>
+        </w:numPr>
+      </w:pPr>
+      <w:r>
+        <w:t>Two-stage model</w:t>
+      </w:r>
+    </w:p>
+    <w:p>
+      <w:pPr>
+        <w:pStyle w:val="ListParagraph"/>
+        <w:numPr>
+          <w:ilvl w:val="0"/>
+          <w:numId w:val="2"/>
+        </w:numPr>
+      </w:pPr>
+      <w:r>
+        <w:t>Findings</w:t>
+      </w:r>
+    </w:p>
+    <w:p>
+      <w:pPr>
+        <w:pStyle w:val="ListParagraph"/>
+        <w:numPr>
+          <w:ilvl w:val="1"/>
+          <w:numId w:val="2"/>
+        </w:numPr>
+      </w:pPr>
+      <w:r>
+        <w:t>u</w:t>
+      </w:r>
+      <w:r>
+        <w:t xml:space="preserve">sing </w:t>
+      </w:r>
+      <w:r>
+        <w:t>“</w:t>
+      </w:r>
+      <w:r>
+        <w:t>estimated contributions to student test score gains as a proxy for productivity</w:t>
+      </w:r>
+      <w:r>
+        <w:t>”</w:t>
+      </w:r>
+      <w:r>
+        <w:t xml:space="preserve">, </w:t>
+      </w:r>
+      <w:r>
+        <w:t xml:space="preserve">we find </w:t>
+      </w:r>
+      <w:r>
+        <w:t>“</w:t>
+      </w:r>
+      <w:r>
+        <w:t xml:space="preserve">that teachers in the district improve most rapidly at the beginning of their careers. </w:t>
+      </w:r>
+    </w:p>
+    <w:p>
+      <w:pPr>
+        <w:pStyle w:val="ListParagraph"/>
+        <w:numPr>
+          <w:ilvl w:val="1"/>
+          <w:numId w:val="2"/>
+        </w:numPr>
+      </w:pPr>
+      <w:r>
+        <w:t xml:space="preserve">However, across models, we find that teachers continue to improve, albeit at lesser rates, past their first five years in the classroom. </w:t>
+      </w:r>
+    </w:p>
+    <w:p>
+      <w:pPr>
+        <w:pStyle w:val="ListParagraph"/>
+        <w:numPr>
+          <w:ilvl w:val="1"/>
+          <w:numId w:val="2"/>
+        </w:numPr>
+      </w:pPr>
+      <w:r>
         <w:t>We also find suggestive evidence of continued returns to experience throughout the career, particularly in mathematics</w:t>
       </w:r>
       <w:r>
@@ -425,6 +693,60 @@
       </w:r>
       <w:r>
         <w:t xml:space="preserve">. </w:t>
+      </w:r>
+    </w:p>
+    <w:p/>
+    <w:p>
+      <w:r>
+        <w:t>Harris and Sass, 2011:</w:t>
+      </w:r>
+    </w:p>
+    <w:p>
+      <w:pPr>
+        <w:pStyle w:val="ListParagraph"/>
+        <w:numPr>
+          <w:ilvl w:val="0"/>
+          <w:numId w:val="4"/>
+        </w:numPr>
+      </w:pPr>
+      <w:r>
+        <w:t>Methods and measures</w:t>
+      </w:r>
+    </w:p>
+    <w:p>
+      <w:pPr>
+        <w:pStyle w:val="ListParagraph"/>
+        <w:numPr>
+          <w:ilvl w:val="1"/>
+          <w:numId w:val="4"/>
+        </w:numPr>
+      </w:pPr>
+      <w:r>
+        <w:t>Student, teacher, and school fixed effects</w:t>
+      </w:r>
+    </w:p>
+    <w:p>
+      <w:pPr>
+        <w:pStyle w:val="ListParagraph"/>
+        <w:numPr>
+          <w:ilvl w:val="0"/>
+          <w:numId w:val="4"/>
+        </w:numPr>
+      </w:pPr>
+      <w:r>
+        <w:t>Findings</w:t>
+      </w:r>
+    </w:p>
+    <w:p>
+      <w:pPr>
+        <w:pStyle w:val="ListParagraph"/>
+        <w:numPr>
+          <w:ilvl w:val="1"/>
+          <w:numId w:val="4"/>
+        </w:numPr>
+      </w:pPr>
+      <w:r>
+        <w:t xml:space="preserve">Largest gains from experience occur </w:t>
       </w:r>
     </w:p>
     <w:p/>
@@ -528,6 +850,7 @@
         </w:numPr>
       </w:pPr>
       <w:r>
+        <w:lastRenderedPageBreak/>
         <w:t>for each outcome variable, the results from the simple linear regression model (assuming one constant slope) and the piece- wise regression model (assuming varying slopes as de</w:t>
       </w:r>
       <w:r>
@@ -620,11 +943,31 @@
           <w:rFonts w:ascii="Times New Roman" w:hAnsi="Times New Roman" w:cs="Times New Roman"/>
         </w:rPr>
       </w:pPr>
-      <w:r>
-        <w:rPr>
-          <w:rFonts w:ascii="Times New Roman" w:hAnsi="Times New Roman" w:cs="Times New Roman"/>
-        </w:rPr>
-        <w:lastRenderedPageBreak/>
+    </w:p>
+    <w:p>
+      <w:pPr>
+        <w:rPr>
+          <w:rFonts w:ascii="Times New Roman" w:hAnsi="Times New Roman" w:cs="Times New Roman"/>
+        </w:rPr>
+      </w:pPr>
+    </w:p>
+    <w:p>
+      <w:pPr>
+        <w:rPr>
+          <w:rFonts w:ascii="Times New Roman" w:hAnsi="Times New Roman" w:cs="Times New Roman"/>
+        </w:rPr>
+      </w:pPr>
+    </w:p>
+    <w:p>
+      <w:pPr>
+        <w:rPr>
+          <w:rFonts w:ascii="Times New Roman" w:hAnsi="Times New Roman" w:cs="Times New Roman"/>
+        </w:rPr>
+      </w:pPr>
+      <w:r>
+        <w:rPr>
+          <w:rFonts w:ascii="Times New Roman" w:hAnsi="Times New Roman" w:cs="Times New Roman"/>
+        </w:rPr>
         <w:t>Causal evidence</w:t>
       </w:r>
     </w:p>
@@ -655,10 +998,15 @@
           <w:rFonts w:ascii="Times New Roman" w:hAnsi="Times New Roman" w:cs="Times New Roman"/>
         </w:rPr>
       </w:pPr>
-    </w:p>
-    <w:p>
-      <w:pPr>
-        <w:jc w:val="center"/>
+      <w:r>
+        <w:rPr>
+          <w:rFonts w:ascii="Times New Roman" w:hAnsi="Times New Roman" w:cs="Times New Roman"/>
+        </w:rPr>
+        <w:br w:type="page"/>
+      </w:r>
+    </w:p>
+    <w:p>
+      <w:pPr>
         <w:rPr>
           <w:rFonts w:ascii="Times New Roman" w:hAnsi="Times New Roman" w:cs="Times New Roman"/>
         </w:rPr>
@@ -1126,7 +1474,6 @@
         <w:rPr>
           <w:rFonts w:ascii="Times New Roman" w:hAnsi="Times New Roman" w:cs="Times New Roman"/>
         </w:rPr>
-        <w:lastRenderedPageBreak/>
         <w:t xml:space="preserve">Jacob, &amp; </w:t>
       </w:r>
       <w:proofErr w:type="spellStart"/>
@@ -1164,6 +1511,7 @@
         <w:rPr>
           <w:rFonts w:ascii="Times New Roman" w:hAnsi="Times New Roman" w:cs="Times New Roman"/>
         </w:rPr>
+        <w:lastRenderedPageBreak/>
         <w:t xml:space="preserve">Kraft, </w:t>
       </w:r>
       <w:proofErr w:type="spellStart"/>
@@ -1663,7 +2011,6 @@
         <w:rPr>
           <w:rFonts w:ascii="Times New Roman" w:hAnsi="Times New Roman" w:cs="Times New Roman"/>
         </w:rPr>
-        <w:lastRenderedPageBreak/>
         <w:br w:type="page"/>
       </w:r>
     </w:p>
@@ -1761,6 +2108,119 @@
 <file path=word/numbering.xml><?xml version="1.0" encoding="utf-8"?>
 <w:numbering xmlns:wpc="http://schemas.microsoft.com/office/word/2010/wordprocessingCanvas" xmlns:cx="http://schemas.microsoft.com/office/drawing/2014/chartex" xmlns:cx1="http://schemas.microsoft.com/office/drawing/2015/9/8/chartex" xmlns:cx2="http://schemas.microsoft.com/office/drawing/2015/10/21/chartex" xmlns:cx3="http://schemas.microsoft.com/office/drawing/2016/5/9/chartex" xmlns:cx4="http://schemas.microsoft.com/office/drawing/2016/5/10/chartex" xmlns:cx5="http://schemas.microsoft.com/office/drawing/2016/5/11/chartex" xmlns:cx6="http://schemas.microsoft.com/office/drawing/2016/5/12/chartex" xmlns:cx7="http://schemas.microsoft.com/office/drawing/2016/5/13/chartex" xmlns:cx8="http://schemas.microsoft.com/office/drawing/2016/5/14/chartex" xmlns:mc="http://schemas.openxmlformats.org/markup-compatibility/2006" xmlns:aink="http://schemas.microsoft.com/office/drawing/2016/ink" xmlns:am3d="http://schemas.microsoft.com/office/drawing/2017/model3d" xmlns:o="urn:schemas-microsoft-com:office:office" xmlns:oel="http://schemas.microsoft.com/office/2019/extlst" xmlns:r="http://schemas.openxmlformats.org/officeDocument/2006/relationships" xmlns:m="http://schemas.openxmlformats.org/officeDocument/2006/math" xmlns:v="urn:schemas-microsoft-com:vml" xmlns:wp14="http://schemas.microsoft.com/office/word/2010/wordprocessingDrawing" xmlns:wp="http://schemas.openxmlformats.org/drawingml/2006/wordprocessingDrawing" xmlns:w10="urn:schemas-microsoft-com:office:word" xmlns:w="http://schemas.openxmlformats.org/wordprocessingml/2006/main" xmlns:w14="http://schemas.microsoft.com/office/word/2010/wordml" xmlns:w15="http://schemas.microsoft.com/office/word/2012/wordml" xmlns:w16cex="http://schemas.microsoft.com/office/word/2018/wordml/cex" xmlns:w16cid="http://schemas.microsoft.com/office/word/2016/wordml/cid" xmlns:w16="http://schemas.microsoft.com/office/word/2018/wordml" xmlns:w16sdtdh="http://schemas.microsoft.com/office/word/2020/wordml/sdtdatahash" xmlns:w16se="http://schemas.microsoft.com/office/word/2015/wordml/symex" xmlns:wpg="http://schemas.microsoft.com/office/word/2010/wordprocessingGroup" xmlns:wpi="http://schemas.microsoft.com/office/word/2010/wordprocessingInk" xmlns:wne="http://schemas.microsoft.com/office/word/2006/wordml" xmlns:wps="http://schemas.microsoft.com/office/word/2010/wordprocessingShape" mc:Ignorable="w14 w15 w16se w16cid w16 w16cex w16sdtdh wp14">
   <w:abstractNum w:abstractNumId="0" w15:restartNumberingAfterBreak="0">
+    <w:nsid w:val="15F45BCD"/>
+    <w:multiLevelType w:val="hybridMultilevel"/>
+    <w:tmpl w:val="328ECE00"/>
+    <w:lvl w:ilvl="0" w:tplc="04090001">
+      <w:start w:val="1"/>
+      <w:numFmt w:val="bullet"/>
+      <w:lvlText w:val=""/>
+      <w:lvlJc w:val="left"/>
+      <w:pPr>
+        <w:ind w:left="720" w:hanging="360"/>
+      </w:pPr>
+      <w:rPr>
+        <w:rFonts w:ascii="Symbol" w:hAnsi="Symbol" w:hint="default"/>
+      </w:rPr>
+    </w:lvl>
+    <w:lvl w:ilvl="1" w:tplc="04090003">
+      <w:start w:val="1"/>
+      <w:numFmt w:val="bullet"/>
+      <w:lvlText w:val="o"/>
+      <w:lvlJc w:val="left"/>
+      <w:pPr>
+        <w:ind w:left="1440" w:hanging="360"/>
+      </w:pPr>
+      <w:rPr>
+        <w:rFonts w:ascii="Courier New" w:hAnsi="Courier New" w:cs="Courier New" w:hint="default"/>
+      </w:rPr>
+    </w:lvl>
+    <w:lvl w:ilvl="2" w:tplc="04090005" w:tentative="1">
+      <w:start w:val="1"/>
+      <w:numFmt w:val="bullet"/>
+      <w:lvlText w:val=""/>
+      <w:lvlJc w:val="left"/>
+      <w:pPr>
+        <w:ind w:left="2160" w:hanging="360"/>
+      </w:pPr>
+      <w:rPr>
+        <w:rFonts w:ascii="Wingdings" w:hAnsi="Wingdings" w:hint="default"/>
+      </w:rPr>
+    </w:lvl>
+    <w:lvl w:ilvl="3" w:tplc="04090001" w:tentative="1">
+      <w:start w:val="1"/>
+      <w:numFmt w:val="bullet"/>
+      <w:lvlText w:val=""/>
+      <w:lvlJc w:val="left"/>
+      <w:pPr>
+        <w:ind w:left="2880" w:hanging="360"/>
+      </w:pPr>
+      <w:rPr>
+        <w:rFonts w:ascii="Symbol" w:hAnsi="Symbol" w:hint="default"/>
+      </w:rPr>
+    </w:lvl>
+    <w:lvl w:ilvl="4" w:tplc="04090003" w:tentative="1">
+      <w:start w:val="1"/>
+      <w:numFmt w:val="bullet"/>
+      <w:lvlText w:val="o"/>
+      <w:lvlJc w:val="left"/>
+      <w:pPr>
+        <w:ind w:left="3600" w:hanging="360"/>
+      </w:pPr>
+      <w:rPr>
+        <w:rFonts w:ascii="Courier New" w:hAnsi="Courier New" w:cs="Courier New" w:hint="default"/>
+      </w:rPr>
+    </w:lvl>
+    <w:lvl w:ilvl="5" w:tplc="04090005" w:tentative="1">
+      <w:start w:val="1"/>
+      <w:numFmt w:val="bullet"/>
+      <w:lvlText w:val=""/>
+      <w:lvlJc w:val="left"/>
+      <w:pPr>
+        <w:ind w:left="4320" w:hanging="360"/>
+      </w:pPr>
+      <w:rPr>
+        <w:rFonts w:ascii="Wingdings" w:hAnsi="Wingdings" w:hint="default"/>
+      </w:rPr>
+    </w:lvl>
+    <w:lvl w:ilvl="6" w:tplc="04090001" w:tentative="1">
+      <w:start w:val="1"/>
+      <w:numFmt w:val="bullet"/>
+      <w:lvlText w:val=""/>
+      <w:lvlJc w:val="left"/>
+      <w:pPr>
+        <w:ind w:left="5040" w:hanging="360"/>
+      </w:pPr>
+      <w:rPr>
+        <w:rFonts w:ascii="Symbol" w:hAnsi="Symbol" w:hint="default"/>
+      </w:rPr>
+    </w:lvl>
+    <w:lvl w:ilvl="7" w:tplc="04090003" w:tentative="1">
+      <w:start w:val="1"/>
+      <w:numFmt w:val="bullet"/>
+      <w:lvlText w:val="o"/>
+      <w:lvlJc w:val="left"/>
+      <w:pPr>
+        <w:ind w:left="5760" w:hanging="360"/>
+      </w:pPr>
+      <w:rPr>
+        <w:rFonts w:ascii="Courier New" w:hAnsi="Courier New" w:cs="Courier New" w:hint="default"/>
+      </w:rPr>
+    </w:lvl>
+    <w:lvl w:ilvl="8" w:tplc="04090005" w:tentative="1">
+      <w:start w:val="1"/>
+      <w:numFmt w:val="bullet"/>
+      <w:lvlText w:val=""/>
+      <w:lvlJc w:val="left"/>
+      <w:pPr>
+        <w:ind w:left="6480" w:hanging="360"/>
+      </w:pPr>
+      <w:rPr>
+        <w:rFonts w:ascii="Wingdings" w:hAnsi="Wingdings" w:hint="default"/>
+      </w:rPr>
+    </w:lvl>
+  </w:abstractNum>
+  <w:abstractNum w:abstractNumId="1" w15:restartNumberingAfterBreak="0">
     <w:nsid w:val="1F972B53"/>
     <w:multiLevelType w:val="hybridMultilevel"/>
     <w:tmpl w:val="A50071AA"/>
@@ -1873,7 +2333,120 @@
       </w:rPr>
     </w:lvl>
   </w:abstractNum>
-  <w:abstractNum w:abstractNumId="1" w15:restartNumberingAfterBreak="0">
+  <w:abstractNum w:abstractNumId="2" w15:restartNumberingAfterBreak="0">
+    <w:nsid w:val="26182BE1"/>
+    <w:multiLevelType w:val="hybridMultilevel"/>
+    <w:tmpl w:val="3A4243BC"/>
+    <w:lvl w:ilvl="0" w:tplc="04090001">
+      <w:start w:val="1"/>
+      <w:numFmt w:val="bullet"/>
+      <w:lvlText w:val=""/>
+      <w:lvlJc w:val="left"/>
+      <w:pPr>
+        <w:ind w:left="720" w:hanging="360"/>
+      </w:pPr>
+      <w:rPr>
+        <w:rFonts w:ascii="Symbol" w:hAnsi="Symbol" w:hint="default"/>
+      </w:rPr>
+    </w:lvl>
+    <w:lvl w:ilvl="1" w:tplc="04090003">
+      <w:start w:val="1"/>
+      <w:numFmt w:val="bullet"/>
+      <w:lvlText w:val="o"/>
+      <w:lvlJc w:val="left"/>
+      <w:pPr>
+        <w:ind w:left="1440" w:hanging="360"/>
+      </w:pPr>
+      <w:rPr>
+        <w:rFonts w:ascii="Courier New" w:hAnsi="Courier New" w:cs="Courier New" w:hint="default"/>
+      </w:rPr>
+    </w:lvl>
+    <w:lvl w:ilvl="2" w:tplc="04090005" w:tentative="1">
+      <w:start w:val="1"/>
+      <w:numFmt w:val="bullet"/>
+      <w:lvlText w:val=""/>
+      <w:lvlJc w:val="left"/>
+      <w:pPr>
+        <w:ind w:left="2160" w:hanging="360"/>
+      </w:pPr>
+      <w:rPr>
+        <w:rFonts w:ascii="Wingdings" w:hAnsi="Wingdings" w:hint="default"/>
+      </w:rPr>
+    </w:lvl>
+    <w:lvl w:ilvl="3" w:tplc="04090001" w:tentative="1">
+      <w:start w:val="1"/>
+      <w:numFmt w:val="bullet"/>
+      <w:lvlText w:val=""/>
+      <w:lvlJc w:val="left"/>
+      <w:pPr>
+        <w:ind w:left="2880" w:hanging="360"/>
+      </w:pPr>
+      <w:rPr>
+        <w:rFonts w:ascii="Symbol" w:hAnsi="Symbol" w:hint="default"/>
+      </w:rPr>
+    </w:lvl>
+    <w:lvl w:ilvl="4" w:tplc="04090003" w:tentative="1">
+      <w:start w:val="1"/>
+      <w:numFmt w:val="bullet"/>
+      <w:lvlText w:val="o"/>
+      <w:lvlJc w:val="left"/>
+      <w:pPr>
+        <w:ind w:left="3600" w:hanging="360"/>
+      </w:pPr>
+      <w:rPr>
+        <w:rFonts w:ascii="Courier New" w:hAnsi="Courier New" w:cs="Courier New" w:hint="default"/>
+      </w:rPr>
+    </w:lvl>
+    <w:lvl w:ilvl="5" w:tplc="04090005" w:tentative="1">
+      <w:start w:val="1"/>
+      <w:numFmt w:val="bullet"/>
+      <w:lvlText w:val=""/>
+      <w:lvlJc w:val="left"/>
+      <w:pPr>
+        <w:ind w:left="4320" w:hanging="360"/>
+      </w:pPr>
+      <w:rPr>
+        <w:rFonts w:ascii="Wingdings" w:hAnsi="Wingdings" w:hint="default"/>
+      </w:rPr>
+    </w:lvl>
+    <w:lvl w:ilvl="6" w:tplc="04090001" w:tentative="1">
+      <w:start w:val="1"/>
+      <w:numFmt w:val="bullet"/>
+      <w:lvlText w:val=""/>
+      <w:lvlJc w:val="left"/>
+      <w:pPr>
+        <w:ind w:left="5040" w:hanging="360"/>
+      </w:pPr>
+      <w:rPr>
+        <w:rFonts w:ascii="Symbol" w:hAnsi="Symbol" w:hint="default"/>
+      </w:rPr>
+    </w:lvl>
+    <w:lvl w:ilvl="7" w:tplc="04090003" w:tentative="1">
+      <w:start w:val="1"/>
+      <w:numFmt w:val="bullet"/>
+      <w:lvlText w:val="o"/>
+      <w:lvlJc w:val="left"/>
+      <w:pPr>
+        <w:ind w:left="5760" w:hanging="360"/>
+      </w:pPr>
+      <w:rPr>
+        <w:rFonts w:ascii="Courier New" w:hAnsi="Courier New" w:cs="Courier New" w:hint="default"/>
+      </w:rPr>
+    </w:lvl>
+    <w:lvl w:ilvl="8" w:tplc="04090005" w:tentative="1">
+      <w:start w:val="1"/>
+      <w:numFmt w:val="bullet"/>
+      <w:lvlText w:val=""/>
+      <w:lvlJc w:val="left"/>
+      <w:pPr>
+        <w:ind w:left="6480" w:hanging="360"/>
+      </w:pPr>
+      <w:rPr>
+        <w:rFonts w:ascii="Wingdings" w:hAnsi="Wingdings" w:hint="default"/>
+      </w:rPr>
+    </w:lvl>
+  </w:abstractNum>
+  <w:abstractNum w:abstractNumId="3" w15:restartNumberingAfterBreak="0">
     <w:nsid w:val="34D21A66"/>
     <w:multiLevelType w:val="hybridMultilevel"/>
     <w:tmpl w:val="F5546024"/>
@@ -1987,10 +2560,16 @@
     </w:lvl>
   </w:abstractNum>
   <w:num w:numId="1" w16cid:durableId="1828520650">
-    <w:abstractNumId w:val="0"/>
+    <w:abstractNumId w:val="1"/>
   </w:num>
   <w:num w:numId="2" w16cid:durableId="980033919">
-    <w:abstractNumId w:val="1"/>
+    <w:abstractNumId w:val="3"/>
+  </w:num>
+  <w:num w:numId="3" w16cid:durableId="255333644">
+    <w:abstractNumId w:val="2"/>
+  </w:num>
+  <w:num w:numId="4" w16cid:durableId="1997764432">
+    <w:abstractNumId w:val="0"/>
   </w:num>
 </w:numbering>
 </file>

</xml_diff>

<commit_message>
hcc paper first results
</commit_message>
<xml_diff>
--- a/literature/0_literature_human capital char.docx
+++ b/literature/0_literature_human capital char.docx
@@ -164,7 +164,13 @@
         <w:rPr>
           <w:rFonts w:ascii="Times New Roman" w:hAnsi="Times New Roman" w:cs="Times New Roman"/>
         </w:rPr>
-        <w:t>At large, researchers agree that human capital measures</w:t>
+        <w:t>In general,</w:t>
+      </w:r>
+      <w:r>
+        <w:rPr>
+          <w:rFonts w:ascii="Times New Roman" w:hAnsi="Times New Roman" w:cs="Times New Roman"/>
+        </w:rPr>
+        <w:t xml:space="preserve"> researchers agree that human capital measures</w:t>
       </w:r>
       <w:r>
         <w:rPr>
@@ -328,33 +334,6 @@
         <w:rPr>
           <w:rFonts w:ascii="Times New Roman" w:hAnsi="Times New Roman" w:cs="Times New Roman"/>
         </w:rPr>
-        <w:t>Causal evidence</w:t>
-      </w:r>
-    </w:p>
-    <w:p>
-      <w:pPr>
-        <w:rPr>
-          <w:rFonts w:ascii="Times New Roman" w:hAnsi="Times New Roman" w:cs="Times New Roman"/>
-        </w:rPr>
-      </w:pPr>
-    </w:p>
-    <w:p>
-      <w:pPr>
-        <w:rPr>
-          <w:rFonts w:ascii="Times New Roman" w:hAnsi="Times New Roman" w:cs="Times New Roman"/>
-        </w:rPr>
-      </w:pPr>
-    </w:p>
-    <w:p>
-      <w:pPr>
-        <w:rPr>
-          <w:rFonts w:ascii="Times New Roman" w:hAnsi="Times New Roman" w:cs="Times New Roman"/>
-        </w:rPr>
-      </w:pPr>
-      <w:r>
-        <w:rPr>
-          <w:rFonts w:ascii="Times New Roman" w:hAnsi="Times New Roman" w:cs="Times New Roman"/>
-        </w:rPr>
         <w:t>Teacher experience/return to teaching</w:t>
       </w:r>
     </w:p>
@@ -471,7 +450,6 @@
         <w:rPr>
           <w:rFonts w:ascii="Times New Roman" w:hAnsi="Times New Roman" w:cs="Times New Roman"/>
         </w:rPr>
-        <w:lastRenderedPageBreak/>
         <w:t>Clotfelter et al., 2007:</w:t>
       </w:r>
     </w:p>
@@ -500,15 +478,24 @@
           <w:ilvl w:val="1"/>
           <w:numId w:val="3"/>
         </w:numPr>
-        <w:rPr>
-          <w:rFonts w:ascii="Times New Roman" w:hAnsi="Times New Roman" w:cs="Times New Roman"/>
-        </w:rPr>
-      </w:pPr>
-      <w:r>
-        <w:rPr>
-          <w:rFonts w:ascii="Times New Roman" w:hAnsi="Times New Roman" w:cs="Times New Roman"/>
-        </w:rPr>
-        <w:t>Student fixed-effects</w:t>
+      </w:pPr>
+      <w:r>
+        <w:lastRenderedPageBreak/>
+        <w:t>“Indicator variable model”, “</w:t>
+      </w:r>
+      <w:r>
+        <w:t>by using within-bin variation to estimate the year effects, the Indicator Variable Model relies on a similar functional form assumption. In this case, it assumes that teacher productivity does not change meaningfully within each of these experience bins</w:t>
+      </w:r>
+      <w:r>
+        <w:t>” (</w:t>
+      </w:r>
+      <w:proofErr w:type="spellStart"/>
+      <w:r>
+        <w:t>Papay</w:t>
+      </w:r>
+      <w:proofErr w:type="spellEnd"/>
+      <w:r>
+        <w:t xml:space="preserve"> and Kraft, 2-15)</w:t>
       </w:r>
     </w:p>
     <w:p>
@@ -526,7 +513,147 @@
         <w:rPr>
           <w:rFonts w:ascii="Times New Roman" w:hAnsi="Times New Roman" w:cs="Times New Roman"/>
         </w:rPr>
-        <w:t>Specify years of experience as a series of indicator variables, with the base/left-out category being no experience</w:t>
+        <w:t>Student fixed-effects</w:t>
+      </w:r>
+    </w:p>
+    <w:p>
+      <w:pPr>
+        <w:pStyle w:val="ListParagraph"/>
+        <w:numPr>
+          <w:ilvl w:val="1"/>
+          <w:numId w:val="3"/>
+        </w:numPr>
+        <w:rPr>
+          <w:rFonts w:ascii="Times New Roman" w:hAnsi="Times New Roman" w:cs="Times New Roman"/>
+        </w:rPr>
+      </w:pPr>
+      <w:r>
+        <w:rPr>
+          <w:rFonts w:ascii="Times New Roman" w:hAnsi="Times New Roman" w:cs="Times New Roman"/>
+        </w:rPr>
+        <w:t xml:space="preserve">10 years of </w:t>
+      </w:r>
+      <w:proofErr w:type="gramStart"/>
+      <w:r>
+        <w:rPr>
+          <w:rFonts w:ascii="Times New Roman" w:hAnsi="Times New Roman" w:cs="Times New Roman"/>
+        </w:rPr>
+        <w:t>north Carolina</w:t>
+      </w:r>
+      <w:proofErr w:type="gramEnd"/>
+      <w:r>
+        <w:rPr>
+          <w:rFonts w:ascii="Times New Roman" w:hAnsi="Times New Roman" w:cs="Times New Roman"/>
+        </w:rPr>
+        <w:t xml:space="preserve"> data</w:t>
+      </w:r>
+    </w:p>
+    <w:p>
+      <w:pPr>
+        <w:pStyle w:val="ListParagraph"/>
+        <w:numPr>
+          <w:ilvl w:val="1"/>
+          <w:numId w:val="3"/>
+        </w:numPr>
+        <w:rPr>
+          <w:rFonts w:ascii="Times New Roman" w:hAnsi="Times New Roman" w:cs="Times New Roman"/>
+        </w:rPr>
+      </w:pPr>
+      <w:r>
+        <w:rPr>
+          <w:rFonts w:ascii="Times New Roman" w:hAnsi="Times New Roman" w:cs="Times New Roman"/>
+        </w:rPr>
+        <w:t>Specify years of experience as a series of indicator variables</w:t>
+      </w:r>
+      <w:r>
+        <w:rPr>
+          <w:rFonts w:ascii="Times New Roman" w:hAnsi="Times New Roman" w:cs="Times New Roman"/>
+        </w:rPr>
+        <w:t xml:space="preserve"> (1-2, 3-5, 6-12, 13-20, 21-27, and 27+)</w:t>
+      </w:r>
+      <w:r>
+        <w:rPr>
+          <w:rFonts w:ascii="Times New Roman" w:hAnsi="Times New Roman" w:cs="Times New Roman"/>
+        </w:rPr>
+        <w:t>, with the base/left-out category being no experience</w:t>
+      </w:r>
+    </w:p>
+    <w:p>
+      <w:pPr>
+        <w:pStyle w:val="ListParagraph"/>
+        <w:numPr>
+          <w:ilvl w:val="0"/>
+          <w:numId w:val="3"/>
+        </w:numPr>
+        <w:rPr>
+          <w:rFonts w:ascii="Times New Roman" w:hAnsi="Times New Roman" w:cs="Times New Roman"/>
+        </w:rPr>
+      </w:pPr>
+      <w:r>
+        <w:rPr>
+          <w:rFonts w:ascii="Times New Roman" w:hAnsi="Times New Roman" w:cs="Times New Roman"/>
+        </w:rPr>
+        <w:t>Findings (p.676)</w:t>
+      </w:r>
+    </w:p>
+    <w:p>
+      <w:pPr>
+        <w:pStyle w:val="ListParagraph"/>
+        <w:numPr>
+          <w:ilvl w:val="1"/>
+          <w:numId w:val="3"/>
+        </w:numPr>
+        <w:rPr>
+          <w:rFonts w:ascii="Times New Roman" w:hAnsi="Times New Roman" w:cs="Times New Roman"/>
+        </w:rPr>
+      </w:pPr>
+      <w:r>
+        <w:rPr>
+          <w:rFonts w:ascii="Times New Roman" w:hAnsi="Times New Roman" w:cs="Times New Roman"/>
+        </w:rPr>
+        <w:t>Larger effects for math than for reading</w:t>
+      </w:r>
+    </w:p>
+    <w:p>
+      <w:pPr>
+        <w:pStyle w:val="ListParagraph"/>
+        <w:numPr>
+          <w:ilvl w:val="1"/>
+          <w:numId w:val="3"/>
+        </w:numPr>
+        <w:rPr>
+          <w:rFonts w:ascii="Times New Roman" w:hAnsi="Times New Roman" w:cs="Times New Roman"/>
+        </w:rPr>
+      </w:pPr>
+      <w:r>
+        <w:rPr>
+          <w:rFonts w:ascii="Times New Roman" w:hAnsi="Times New Roman" w:cs="Times New Roman"/>
+        </w:rPr>
+        <w:t xml:space="preserve">On </w:t>
+      </w:r>
+      <w:r>
+        <w:rPr>
+          <w:rFonts w:ascii="Times New Roman" w:hAnsi="Times New Roman" w:cs="Times New Roman"/>
+        </w:rPr>
+        <w:t>student score gains</w:t>
+      </w:r>
+      <w:r>
+        <w:rPr>
+          <w:rFonts w:ascii="Times New Roman" w:hAnsi="Times New Roman" w:cs="Times New Roman"/>
+        </w:rPr>
+        <w:t>,</w:t>
+      </w:r>
+      <w:r>
+        <w:rPr>
+          <w:rFonts w:ascii="Times New Roman" w:hAnsi="Times New Roman" w:cs="Times New Roman"/>
+        </w:rPr>
+        <w:t xml:space="preserve"> </w:t>
+      </w:r>
+      <w:r>
+        <w:rPr>
+          <w:rFonts w:ascii="Times New Roman" w:hAnsi="Times New Roman" w:cs="Times New Roman"/>
+        </w:rPr>
+        <w:t xml:space="preserve">all coefficients of teacher experience indicators are significant; size ranging from 0.072-0.118 in math and 0.043-0.096 in reading </w:t>
       </w:r>
     </w:p>
     <w:p>
@@ -722,7 +849,50 @@
         </w:numPr>
       </w:pPr>
       <w:r>
-        <w:t>Student, teacher, and school fixed effects</w:t>
+        <w:t xml:space="preserve">Indicator variable </w:t>
+      </w:r>
+      <w:proofErr w:type="spellStart"/>
+      <w:r>
+        <w:t>modle</w:t>
+      </w:r>
+      <w:proofErr w:type="spellEnd"/>
+    </w:p>
+    <w:p>
+      <w:pPr>
+        <w:pStyle w:val="ListParagraph"/>
+        <w:numPr>
+          <w:ilvl w:val="1"/>
+          <w:numId w:val="4"/>
+        </w:numPr>
+      </w:pPr>
+      <w:r>
+        <w:t xml:space="preserve">Panel </w:t>
+      </w:r>
+      <w:proofErr w:type="gramStart"/>
+      <w:r>
+        <w:t>data;</w:t>
+      </w:r>
+      <w:proofErr w:type="gramEnd"/>
+      <w:r>
+        <w:t xml:space="preserve"> leveraging s</w:t>
+      </w:r>
+      <w:r>
+        <w:t>tudent, teacher, and school fixed effects</w:t>
+      </w:r>
+      <w:r>
+        <w:t xml:space="preserve"> (see paper for the advanced methods getting around computational challenge)</w:t>
+      </w:r>
+    </w:p>
+    <w:p>
+      <w:pPr>
+        <w:pStyle w:val="ListParagraph"/>
+        <w:numPr>
+          <w:ilvl w:val="1"/>
+          <w:numId w:val="4"/>
+        </w:numPr>
+      </w:pPr>
+      <w:r>
+        <w:t>Compare teachers with 1-2, 3-4, 5-9, 10-14, 15-24, and 25+ years’ experience separately to new teachers</w:t>
       </w:r>
     </w:p>
     <w:p>
@@ -736,6 +906,9 @@
       <w:r>
         <w:t>Findings</w:t>
       </w:r>
+      <w:r>
+        <w:t xml:space="preserve"> (p.805)</w:t>
+      </w:r>
     </w:p>
     <w:p>
       <w:pPr>
@@ -746,7 +919,19 @@
         </w:numPr>
       </w:pPr>
       <w:r>
-        <w:t xml:space="preserve">Largest gains from experience occur </w:t>
+        <w:t>For elementary and middle school teachers, experience effects are quantitatively substantial, ranging from 0.03-0.06 SD for the first 1-2 years of experience as much as 0.16 SD for 15-24 years of experience</w:t>
+      </w:r>
+    </w:p>
+    <w:p>
+      <w:pPr>
+        <w:pStyle w:val="ListParagraph"/>
+        <w:numPr>
+          <w:ilvl w:val="1"/>
+          <w:numId w:val="4"/>
+        </w:numPr>
+      </w:pPr>
+      <w:r>
+        <w:t>High school teachers are the opposite, more experienced teachers are less productive than when they were new teachers (teacher fixed effects)</w:t>
       </w:r>
     </w:p>
     <w:p/>
@@ -764,6 +949,7 @@
         </w:numPr>
       </w:pPr>
       <w:r>
+        <w:lastRenderedPageBreak/>
         <w:t xml:space="preserve">using generalized additive modeling (GAM), a nonlinear </w:t>
       </w:r>
       <w:r>
@@ -850,7 +1036,6 @@
         </w:numPr>
       </w:pPr>
       <w:r>
-        <w:lastRenderedPageBreak/>
         <w:t>for each outcome variable, the results from the simple linear regression model (assuming one constant slope) and the piece- wise regression model (assuming varying slopes as de</w:t>
       </w:r>
       <w:r>
@@ -1350,7 +1535,22 @@
         <w:rPr>
           <w:rFonts w:ascii="Times New Roman" w:hAnsi="Times New Roman" w:cs="Times New Roman"/>
         </w:rPr>
-        <w:t>, A. E., &amp; Mason, W. M. (2013). What Can We Learn About Effective Early Mathematics Teaching? A Framework for Estimating Causal Effects Using Longitudinal Survey Data. Journal of Research on Educational Effectiveness, 6(2), 164–198. https://doi.org/10.1080/19345747.2012.706695</w:t>
+        <w:t xml:space="preserve">, A. E., &amp; Mason, W. M. (2013). What Can We Learn About Effective Early Mathematics Teaching? A Framework for Estimating Causal Effects Using Longitudinal Survey Data. Journal of Research on Educational Effectiveness, 6(2), 164–198. </w:t>
+      </w:r>
+      <w:hyperlink r:id="rId12" w:history="1">
+        <w:r>
+          <w:rPr>
+            <w:rStyle w:val="Hyperlink"/>
+            <w:rFonts w:ascii="Times New Roman" w:hAnsi="Times New Roman" w:cs="Times New Roman"/>
+          </w:rPr>
+          <w:t>https://doi.org/10.1080/19345747.2012.706695</w:t>
+        </w:r>
+      </w:hyperlink>
+      <w:r>
+        <w:rPr>
+          <w:rFonts w:ascii="Times New Roman" w:hAnsi="Times New Roman" w:cs="Times New Roman"/>
+        </w:rPr>
+        <w:t xml:space="preserve"> </w:t>
       </w:r>
     </w:p>
     <w:p>
@@ -1366,7 +1566,7 @@
         </w:rPr>
         <w:t xml:space="preserve">Harris, &amp; Sass, T. R. (2011). Teacher training, teacher quality and student achievement. Journal of Public Economics, 95(7), 798–812. </w:t>
       </w:r>
-      <w:hyperlink r:id="rId12" w:history="1">
+      <w:hyperlink r:id="rId13" w:history="1">
         <w:r>
           <w:rPr>
             <w:rStyle w:val="Hyperlink"/>
@@ -1389,7 +1589,7 @@
         </w:rPr>
         <w:t xml:space="preserve">Hill, Charalambous, C. Y., &amp; Chin, M. J. (2019). Teacher Characteristics and Student Learning in Mathematics: A Comprehensive Assessment. Educational Policy (Los Altos, Calif.), 33(7), 1103–1134. </w:t>
       </w:r>
-      <w:hyperlink r:id="rId13" w:history="1">
+      <w:hyperlink r:id="rId14" w:history="1">
         <w:r>
           <w:rPr>
             <w:rStyle w:val="Hyperlink"/>
@@ -1418,7 +1618,7 @@
         </w:rPr>
         <w:t xml:space="preserve">Hu, Fan, X., Wu, Y., &amp; Yang, N. (2017). Are structural quality indicators associated with preschool process quality in China? An exploration of threshold effects. Early Childhood Research Quarterly, 40, 163–173. </w:t>
       </w:r>
-      <w:hyperlink r:id="rId14" w:history="1">
+      <w:hyperlink r:id="rId15" w:history="1">
         <w:r>
           <w:rPr>
             <w:rStyle w:val="Hyperlink"/>
@@ -1447,7 +1647,7 @@
         </w:rPr>
         <w:t xml:space="preserve">Hunter, &amp; Springer, M. G. (2022). Critical Feedback Characteristics, Teacher Human Capital, and Early-Career Teacher Performance: A Mixed-Methods Analysis. Educational Evaluation and Policy Analysis, 44(3), 380–403. </w:t>
       </w:r>
-      <w:hyperlink r:id="rId15" w:history="1">
+      <w:hyperlink r:id="rId16" w:history="1">
         <w:r>
           <w:rPr>
             <w:rStyle w:val="Hyperlink"/>
@@ -1490,7 +1690,7 @@
         </w:rPr>
         <w:t xml:space="preserve">, L. (2004). The impact of teacher training on student achievement: Quasi-experimental evidence from school reform efforts in Chicago. The Journal of Human Resources, 39(1), 50–79. </w:t>
       </w:r>
-      <w:hyperlink r:id="rId16" w:history="1">
+      <w:hyperlink r:id="rId17" w:history="1">
         <w:r>
           <w:rPr>
             <w:rStyle w:val="Hyperlink"/>
@@ -1542,7 +1742,7 @@
         </w:rPr>
         <w:t xml:space="preserve"> Panel Data. American Educational Research Journal, 53(5), 1411–1449. </w:t>
       </w:r>
-      <w:hyperlink r:id="rId17" w:history="1">
+      <w:hyperlink r:id="rId18" w:history="1">
         <w:r>
           <w:rPr>
             <w:rStyle w:val="Hyperlink"/>
@@ -1601,7 +1801,7 @@
         </w:rPr>
         <w:t xml:space="preserve"> Evidence from New York City. Economics of Education Review, 27(6), 615–631. </w:t>
       </w:r>
-      <w:hyperlink r:id="rId18" w:history="1">
+      <w:hyperlink r:id="rId19" w:history="1">
         <w:r>
           <w:rPr>
             <w:rStyle w:val="Hyperlink"/>
@@ -1632,7 +1832,7 @@
         </w:rPr>
         <w:t xml:space="preserve">Ladd, &amp; Sorensen, L. C. (2017). Returns to Teacher Experience: Student Achievement and Motivation in Middle School. Education Finance and Policy, 12(2), 241–279. </w:t>
       </w:r>
-      <w:hyperlink r:id="rId19" w:history="1">
+      <w:hyperlink r:id="rId20" w:history="1">
         <w:r>
           <w:rPr>
             <w:rStyle w:val="Hyperlink"/>
@@ -1655,7 +1855,7 @@
         </w:rPr>
         <w:t xml:space="preserve">Lim, &amp; Meer, J. (2017). The impact of teacher-student gender matches: Random assignment evidence from South Korea. The Journal of Human Resources, 52(4), 979–997. </w:t>
       </w:r>
-      <w:hyperlink r:id="rId20" w:history="1">
+      <w:hyperlink r:id="rId21" w:history="1">
         <w:r>
           <w:rPr>
             <w:rStyle w:val="Hyperlink"/>
@@ -1720,7 +1920,7 @@
         </w:rPr>
         <w:t xml:space="preserve"> longitudinal data. Applied Economics, 52(6), 568–582. </w:t>
       </w:r>
-      <w:hyperlink r:id="rId21" w:history="1">
+      <w:hyperlink r:id="rId22" w:history="1">
         <w:r>
           <w:rPr>
             <w:rStyle w:val="Hyperlink"/>
@@ -1757,7 +1957,7 @@
         </w:rPr>
         <w:t xml:space="preserve">, &amp; Kraft, M. A. (2015). Productivity returns to experience in the teacher labor market: Methodological challenges and new evidence on long-term career improvement. Journal of Public Economics, 130, 105–119. </w:t>
       </w:r>
-      <w:hyperlink r:id="rId22" w:history="1">
+      <w:hyperlink r:id="rId23" w:history="1">
         <w:r>
           <w:rPr>
             <w:rStyle w:val="Hyperlink"/>
@@ -1802,7 +2002,7 @@
         </w:rPr>
         <w:t xml:space="preserve">Rockoff. (2004). The Impact of Individual Teachers on Student Achievement: Evidence from Panel Data. The American Economic Review, 94(2), 247–252. </w:t>
       </w:r>
-      <w:hyperlink r:id="rId23" w:history="1">
+      <w:hyperlink r:id="rId24" w:history="1">
         <w:r>
           <w:rPr>
             <w:rStyle w:val="Hyperlink"/>
@@ -1825,7 +2025,7 @@
         </w:rPr>
         <w:t xml:space="preserve">Sansone. (2017). Why does teacher gender matter? Economics of Education Review, 61(December), 9–18. </w:t>
       </w:r>
-      <w:hyperlink r:id="rId24" w:history="1">
+      <w:hyperlink r:id="rId25" w:history="1">
         <w:r>
           <w:rPr>
             <w:rStyle w:val="Hyperlink"/>
@@ -1854,7 +2054,7 @@
         </w:rPr>
         <w:t xml:space="preserve">Sansone. (2019). Teacher Characteristics, Student Beliefs, and the Gender Gap in STEM Fields. Educational Evaluation and Policy Analysis, 41(2), 127–144. </w:t>
       </w:r>
-      <w:hyperlink r:id="rId25" w:history="1">
+      <w:hyperlink r:id="rId26" w:history="1">
         <w:r>
           <w:rPr>
             <w:rStyle w:val="Hyperlink"/>
@@ -1911,7 +2111,7 @@
         </w:rPr>
         <w:t xml:space="preserve">, T. T., &amp; Pickering, K. A. (2013). The effect of same-gender teacher assignment on student achievement in the elementary and secondary grades: Evidence from panel data. Economics of Education Review, 34, 69–75. </w:t>
       </w:r>
-      <w:hyperlink r:id="rId26" w:history="1">
+      <w:hyperlink r:id="rId27" w:history="1">
         <w:r>
           <w:rPr>
             <w:rStyle w:val="Hyperlink"/>
@@ -1948,7 +2148,7 @@
         </w:rPr>
         <w:t xml:space="preserve">. (2013). The dynamics of teacher quality. Journal of Public Economics, 100, 61–78. </w:t>
       </w:r>
-      <w:hyperlink r:id="rId27" w:history="1">
+      <w:hyperlink r:id="rId28" w:history="1">
         <w:r>
           <w:rPr>
             <w:rStyle w:val="Hyperlink"/>
@@ -1977,7 +2177,7 @@
         </w:rPr>
         <w:t xml:space="preserve">Xu, &amp; Li, Q. (2018). Gender achievement gaps among Chinese middle school students and the role of teachers’ gender. Economics of Education Review, 67, 82–93. </w:t>
       </w:r>
-      <w:hyperlink r:id="rId28" w:history="1">
+      <w:hyperlink r:id="rId29" w:history="1">
         <w:r>
           <w:rPr>
             <w:rStyle w:val="Hyperlink"/>
@@ -2061,7 +2261,7 @@
                     <pic:cNvPicPr/>
                   </pic:nvPicPr>
                   <pic:blipFill>
-                    <a:blip r:embed="rId29">
+                    <a:blip r:embed="rId30">
                       <a:extLst>
                         <a:ext uri="{28A0092B-C50C-407E-A947-70E740481C1C}">
                           <a14:useLocalDpi xmlns:a14="http://schemas.microsoft.com/office/drawing/2010/main" val="0"/>

</xml_diff>

<commit_message>
hcc tables and write up
</commit_message>
<xml_diff>
--- a/literature/0_literature_human capital char.docx
+++ b/literature/0_literature_human capital char.docx
@@ -14,601 +14,471 @@
     <w:p>
       <w:pPr>
         <w:rPr>
-          <w:rFonts w:ascii="Times New Roman" w:hAnsi="Times New Roman" w:cs="Times New Roman"/>
-        </w:rPr>
-      </w:pPr>
-      <w:r>
-        <w:rPr>
-          <w:rFonts w:ascii="Times New Roman" w:hAnsi="Times New Roman" w:cs="Times New Roman"/>
-        </w:rPr>
-        <w:t xml:space="preserve">In most </w:t>
-      </w:r>
-      <w:r>
-        <w:rPr>
-          <w:rFonts w:ascii="Times New Roman" w:hAnsi="Times New Roman" w:cs="Times New Roman"/>
-        </w:rPr>
-        <w:t xml:space="preserve">school </w:t>
-      </w:r>
-      <w:r>
-        <w:rPr>
-          <w:rFonts w:ascii="Times New Roman" w:hAnsi="Times New Roman" w:cs="Times New Roman"/>
-        </w:rPr>
-        <w:t>human resources policies</w:t>
-      </w:r>
-      <w:r>
-        <w:rPr>
-          <w:rFonts w:ascii="Times New Roman" w:hAnsi="Times New Roman" w:cs="Times New Roman"/>
-        </w:rPr>
-        <w:t xml:space="preserve"> across the world, teacher </w:t>
-      </w:r>
-      <w:r>
-        <w:rPr>
-          <w:rFonts w:ascii="Times New Roman" w:hAnsi="Times New Roman" w:cs="Times New Roman"/>
-        </w:rPr>
-        <w:t xml:space="preserve">human capital characteristics such as </w:t>
-      </w:r>
-      <w:r>
-        <w:rPr>
-          <w:rFonts w:ascii="Times New Roman" w:hAnsi="Times New Roman" w:cs="Times New Roman"/>
-        </w:rPr>
-        <w:t>educatio</w:t>
-      </w:r>
-      <w:r>
-        <w:rPr>
-          <w:rFonts w:ascii="Times New Roman" w:hAnsi="Times New Roman" w:cs="Times New Roman"/>
-        </w:rPr>
-        <w:t>n</w:t>
-      </w:r>
-      <w:r>
-        <w:rPr>
-          <w:rFonts w:ascii="Times New Roman" w:hAnsi="Times New Roman" w:cs="Times New Roman"/>
-        </w:rPr>
-        <w:t xml:space="preserve"> background and teaching experience </w:t>
-      </w:r>
-      <w:r>
-        <w:rPr>
-          <w:rFonts w:ascii="Times New Roman" w:hAnsi="Times New Roman" w:cs="Times New Roman"/>
-        </w:rPr>
-        <w:t xml:space="preserve">constantly </w:t>
-      </w:r>
-      <w:r>
-        <w:rPr>
-          <w:rFonts w:ascii="Times New Roman" w:hAnsi="Times New Roman" w:cs="Times New Roman"/>
-        </w:rPr>
-        <w:t>play a central role</w:t>
-      </w:r>
-      <w:r>
-        <w:rPr>
-          <w:rFonts w:ascii="Times New Roman" w:hAnsi="Times New Roman" w:cs="Times New Roman"/>
-        </w:rPr>
-        <w:t>. This is</w:t>
-      </w:r>
-      <w:r>
-        <w:rPr>
-          <w:rFonts w:ascii="Times New Roman" w:hAnsi="Times New Roman" w:cs="Times New Roman"/>
-        </w:rPr>
-        <w:t xml:space="preserve"> likely</w:t>
-      </w:r>
-      <w:r>
-        <w:rPr>
-          <w:rFonts w:ascii="Times New Roman" w:hAnsi="Times New Roman" w:cs="Times New Roman"/>
-        </w:rPr>
-        <w:t xml:space="preserve"> </w:t>
+          <w:rFonts w:ascii="Times New Roman" w:eastAsia="Times New Roman" w:hAnsi="Times New Roman" w:cs="Times New Roman"/>
+          <w:color w:val="000000"/>
+        </w:rPr>
+      </w:pPr>
+      <w:r>
+        <w:rPr>
+          <w:rFonts w:ascii="Times New Roman" w:eastAsia="Times New Roman" w:hAnsi="Times New Roman" w:cs="Times New Roman"/>
+          <w:color w:val="000000"/>
+        </w:rPr>
+        <w:t>Background</w:t>
+      </w:r>
+    </w:p>
+    <w:p>
+      <w:pPr>
+        <w:rPr>
+          <w:rFonts w:ascii="Times New Roman" w:eastAsia="Times New Roman" w:hAnsi="Times New Roman" w:cs="Times New Roman"/>
+          <w:color w:val="000000"/>
+        </w:rPr>
+      </w:pPr>
+    </w:p>
+    <w:p>
+      <w:pPr>
+        <w:rPr>
+          <w:rFonts w:ascii="Times New Roman" w:eastAsia="Times New Roman" w:hAnsi="Times New Roman" w:cs="Times New Roman"/>
+          <w:color w:val="000000"/>
+        </w:rPr>
+      </w:pPr>
+      <w:r>
+        <w:rPr>
+          <w:rFonts w:ascii="Times New Roman" w:eastAsia="Times New Roman" w:hAnsi="Times New Roman" w:cs="Times New Roman"/>
+          <w:color w:val="000000"/>
+        </w:rPr>
+        <w:t xml:space="preserve">In most school human resources policies across the world, teacher human capital </w:t>
       </w:r>
       <w:proofErr w:type="gramStart"/>
       <w:r>
         <w:rPr>
-          <w:rFonts w:ascii="Times New Roman" w:hAnsi="Times New Roman" w:cs="Times New Roman"/>
-        </w:rPr>
-        <w:t xml:space="preserve">due to the fact </w:t>
-      </w:r>
-      <w:r>
-        <w:rPr>
-          <w:rFonts w:ascii="Times New Roman" w:hAnsi="Times New Roman" w:cs="Times New Roman"/>
-        </w:rPr>
-        <w:t>that</w:t>
+          <w:rFonts w:ascii="Times New Roman" w:eastAsia="Times New Roman" w:hAnsi="Times New Roman" w:cs="Times New Roman"/>
+          <w:color w:val="000000"/>
+        </w:rPr>
+        <w:t>characteristics  -</w:t>
       </w:r>
       <w:proofErr w:type="gramEnd"/>
       <w:r>
         <w:rPr>
-          <w:rFonts w:ascii="Times New Roman" w:hAnsi="Times New Roman" w:cs="Times New Roman"/>
-        </w:rPr>
-        <w:t xml:space="preserve"> </w:t>
-      </w:r>
-      <w:r>
-        <w:rPr>
-          <w:rFonts w:ascii="Times New Roman" w:hAnsi="Times New Roman" w:cs="Times New Roman"/>
-        </w:rPr>
-        <w:t xml:space="preserve">teacher characteristics </w:t>
-      </w:r>
-      <w:r>
-        <w:rPr>
-          <w:rFonts w:ascii="Times New Roman" w:hAnsi="Times New Roman" w:cs="Times New Roman"/>
-        </w:rPr>
-        <w:t xml:space="preserve">are </w:t>
-      </w:r>
-      <w:r>
-        <w:rPr>
-          <w:rFonts w:ascii="Times New Roman" w:hAnsi="Times New Roman" w:cs="Times New Roman"/>
-        </w:rPr>
-        <w:t xml:space="preserve">relatively accurate, </w:t>
-      </w:r>
-      <w:r>
-        <w:rPr>
-          <w:rFonts w:ascii="Times New Roman" w:hAnsi="Times New Roman" w:cs="Times New Roman"/>
-        </w:rPr>
-        <w:t xml:space="preserve">straightforward measures and </w:t>
-      </w:r>
-      <w:r>
-        <w:rPr>
-          <w:rFonts w:ascii="Times New Roman" w:hAnsi="Times New Roman" w:cs="Times New Roman"/>
-        </w:rPr>
-        <w:t xml:space="preserve">computational cheaper than direct </w:t>
-      </w:r>
-      <w:r>
-        <w:rPr>
-          <w:rFonts w:ascii="Times New Roman" w:hAnsi="Times New Roman" w:cs="Times New Roman"/>
-        </w:rPr>
-        <w:t xml:space="preserve">teacher quality </w:t>
-      </w:r>
-      <w:r>
-        <w:rPr>
-          <w:rFonts w:ascii="Times New Roman" w:hAnsi="Times New Roman" w:cs="Times New Roman"/>
-        </w:rPr>
-        <w:t>measures such as value-added models, classroom observations, and student/parent surveys</w:t>
-      </w:r>
-      <w:r>
-        <w:rPr>
-          <w:rFonts w:ascii="Times New Roman" w:hAnsi="Times New Roman" w:cs="Times New Roman"/>
-        </w:rPr>
-        <w:t xml:space="preserve"> (Rice, 2013)</w:t>
-      </w:r>
-      <w:r>
-        <w:rPr>
-          <w:rFonts w:ascii="Times New Roman" w:hAnsi="Times New Roman" w:cs="Times New Roman"/>
-        </w:rPr>
-        <w:t xml:space="preserve">. </w:t>
-      </w:r>
-      <w:r>
-        <w:rPr>
-          <w:rFonts w:ascii="Times New Roman" w:hAnsi="Times New Roman" w:cs="Times New Roman"/>
-        </w:rPr>
-        <w:t>Either explicitly or implicitly, t</w:t>
-      </w:r>
-      <w:r>
-        <w:rPr>
-          <w:rFonts w:ascii="Times New Roman" w:hAnsi="Times New Roman" w:cs="Times New Roman"/>
-        </w:rPr>
-        <w:t>hese</w:t>
-      </w:r>
-      <w:r>
-        <w:rPr>
-          <w:rFonts w:ascii="Times New Roman" w:hAnsi="Times New Roman" w:cs="Times New Roman"/>
-        </w:rPr>
-        <w:t xml:space="preserve"> characteristics-based</w:t>
-      </w:r>
-      <w:r>
-        <w:rPr>
-          <w:rFonts w:ascii="Times New Roman" w:hAnsi="Times New Roman" w:cs="Times New Roman"/>
-        </w:rPr>
-        <w:t xml:space="preserve"> policies assume that education attainment and experience improve a teacher’s knowledge, skills, and effectiveness. Unfortunately, this assumption is not strongly supported by scientific research. In fact, research consistently shows that </w:t>
-      </w:r>
-      <w:r>
-        <w:rPr>
-          <w:rFonts w:ascii="Times New Roman" w:hAnsi="Times New Roman" w:cs="Times New Roman"/>
-        </w:rPr>
-        <w:t xml:space="preserve">human capital measures frequently used in teacher evaluation </w:t>
-      </w:r>
-      <w:r>
-        <w:rPr>
-          <w:rFonts w:ascii="Times New Roman" w:hAnsi="Times New Roman" w:cs="Times New Roman"/>
-        </w:rPr>
-        <w:t xml:space="preserve">and compensation </w:t>
-      </w:r>
-      <w:r>
-        <w:rPr>
-          <w:rFonts w:ascii="Times New Roman" w:hAnsi="Times New Roman" w:cs="Times New Roman"/>
-        </w:rPr>
-        <w:t>explain little of teacher’s contribution to student academic growth (Aaronson et al., 2007).</w:t>
-      </w:r>
-      <w:r>
-        <w:rPr>
-          <w:rFonts w:ascii="Times New Roman" w:hAnsi="Times New Roman" w:cs="Times New Roman"/>
-        </w:rPr>
-        <w:t xml:space="preserve"> </w:t>
-      </w:r>
-    </w:p>
-    <w:p>
-      <w:pPr>
-        <w:rPr>
-          <w:rFonts w:ascii="Times New Roman" w:hAnsi="Times New Roman" w:cs="Times New Roman"/>
-        </w:rPr>
-      </w:pPr>
-    </w:p>
-    <w:p>
-      <w:pPr>
-        <w:rPr>
-          <w:rFonts w:ascii="Times New Roman" w:hAnsi="Times New Roman" w:cs="Times New Roman"/>
-        </w:rPr>
-      </w:pPr>
-      <w:r>
-        <w:rPr>
-          <w:rFonts w:ascii="Times New Roman" w:hAnsi="Times New Roman" w:cs="Times New Roman"/>
-        </w:rPr>
-        <w:t xml:space="preserve">The answer to whether teacher education attainment and experience have causal impact on student learning requires greater nuance and </w:t>
-      </w:r>
-      <w:r>
-        <w:rPr>
-          <w:rFonts w:ascii="Times New Roman" w:hAnsi="Times New Roman" w:cs="Times New Roman"/>
-        </w:rPr>
-        <w:t xml:space="preserve">more accurate estimates. </w:t>
-      </w:r>
-      <w:r>
-        <w:rPr>
-          <w:rFonts w:ascii="Times New Roman" w:hAnsi="Times New Roman" w:cs="Times New Roman"/>
-        </w:rPr>
-        <w:t>Firstly, the relationships between teacher characteristics and student performance are rarely linear</w:t>
-      </w:r>
-      <w:r>
-        <w:rPr>
-          <w:rFonts w:ascii="Times New Roman" w:hAnsi="Times New Roman" w:cs="Times New Roman"/>
-        </w:rPr>
-        <w:t xml:space="preserve"> – whereas some researchers detect</w:t>
-      </w:r>
-      <w:r>
-        <w:rPr>
-          <w:rFonts w:ascii="Times New Roman" w:hAnsi="Times New Roman" w:cs="Times New Roman"/>
-        </w:rPr>
-        <w:t>ed</w:t>
-      </w:r>
-      <w:r>
-        <w:rPr>
-          <w:rFonts w:ascii="Times New Roman" w:hAnsi="Times New Roman" w:cs="Times New Roman"/>
-        </w:rPr>
-        <w:t xml:space="preserve"> no relation</w:t>
-      </w:r>
-      <w:r>
-        <w:rPr>
-          <w:rFonts w:ascii="Times New Roman" w:hAnsi="Times New Roman" w:cs="Times New Roman"/>
-        </w:rPr>
-        <w:t xml:space="preserve">ship </w:t>
-      </w:r>
-      <w:r>
-        <w:rPr>
-          <w:rFonts w:ascii="Times New Roman" w:hAnsi="Times New Roman" w:cs="Times New Roman"/>
-        </w:rPr>
-        <w:t>between teacher’s education attainment (</w:t>
-      </w:r>
-      <w:r>
-        <w:rPr>
-          <w:rFonts w:ascii="Times New Roman" w:hAnsi="Times New Roman" w:cs="Times New Roman"/>
-        </w:rPr>
-        <w:t>Aaronson et al., 2007</w:t>
-      </w:r>
-      <w:r>
-        <w:rPr>
-          <w:rFonts w:ascii="Times New Roman" w:hAnsi="Times New Roman" w:cs="Times New Roman"/>
-        </w:rPr>
-        <w:t>) or experience (</w:t>
-      </w:r>
-      <w:r>
-        <w:rPr>
-          <w:rFonts w:ascii="Times New Roman" w:hAnsi="Times New Roman" w:cs="Times New Roman"/>
-        </w:rPr>
-        <w:t>Aaronson et al., 2007</w:t>
-      </w:r>
-      <w:r>
-        <w:rPr>
-          <w:rFonts w:ascii="Times New Roman" w:hAnsi="Times New Roman" w:cs="Times New Roman"/>
-        </w:rPr>
-        <w:t xml:space="preserve">) and student performance, some researchers </w:t>
-      </w:r>
-      <w:r>
-        <w:rPr>
-          <w:rFonts w:ascii="Times New Roman" w:hAnsi="Times New Roman" w:cs="Times New Roman"/>
-        </w:rPr>
-        <w:t>found</w:t>
-      </w:r>
-      <w:r>
-        <w:rPr>
-          <w:rFonts w:ascii="Times New Roman" w:hAnsi="Times New Roman" w:cs="Times New Roman"/>
-        </w:rPr>
-        <w:t xml:space="preserve"> evidence that teachers who obtained graduate degree (</w:t>
-      </w:r>
-      <w:r>
-        <w:rPr>
-          <w:rFonts w:ascii="Times New Roman" w:hAnsi="Times New Roman" w:cs="Times New Roman"/>
-        </w:rPr>
-        <w:t>Guarino</w:t>
-      </w:r>
-      <w:r>
-        <w:rPr>
-          <w:rFonts w:ascii="Times New Roman" w:hAnsi="Times New Roman" w:cs="Times New Roman"/>
-        </w:rPr>
-        <w:t xml:space="preserve"> et al., 2013</w:t>
-      </w:r>
-      <w:r>
-        <w:rPr>
-          <w:rFonts w:ascii="Times New Roman" w:hAnsi="Times New Roman" w:cs="Times New Roman"/>
-        </w:rPr>
-        <w:t>) improve student learning</w:t>
-      </w:r>
-      <w:r>
-        <w:rPr>
-          <w:rFonts w:ascii="Times New Roman" w:hAnsi="Times New Roman" w:cs="Times New Roman"/>
-        </w:rPr>
-        <w:t xml:space="preserve"> and the impact of experience is strongest in a teacher’s early career </w:t>
-      </w:r>
-      <w:r>
-        <w:rPr>
-          <w:rFonts w:ascii="Times New Roman" w:hAnsi="Times New Roman" w:cs="Times New Roman"/>
-        </w:rPr>
-        <w:t>(</w:t>
+          <w:rFonts w:ascii="Times New Roman" w:eastAsia="Times New Roman" w:hAnsi="Times New Roman" w:cs="Times New Roman"/>
+          <w:color w:val="000000"/>
+        </w:rPr>
+        <w:t xml:space="preserve"> such as education background and teaching experience - constantly play a central role. This is likely </w:t>
+      </w:r>
+      <w:proofErr w:type="gramStart"/>
+      <w:r>
+        <w:rPr>
+          <w:rFonts w:ascii="Times New Roman" w:eastAsia="Times New Roman" w:hAnsi="Times New Roman" w:cs="Times New Roman"/>
+          <w:color w:val="000000"/>
+        </w:rPr>
+        <w:t>due to the fact that</w:t>
+      </w:r>
+      <w:proofErr w:type="gramEnd"/>
+      <w:r>
+        <w:rPr>
+          <w:rFonts w:ascii="Times New Roman" w:eastAsia="Times New Roman" w:hAnsi="Times New Roman" w:cs="Times New Roman"/>
+          <w:color w:val="000000"/>
+        </w:rPr>
+        <w:t xml:space="preserve"> teacher characteristics are relatively accurate and straightforward measures, which are practical and computational cheaper than direct teacher quality measures such as value-added models, classroom observations, and student/parent surveys (Rice, 2013). Either explicitly or implicitly, however, these characteristics-based policies assume that education attainment and experience improve a teacher’s knowledge, skills, and productivity, which is not strongly supported by scientific research. In fact, research consistently shows that human capital measures frequently used in teacher evaluation and compensation explain little of a teacher's contribution to student academic growth (Aaronson et al., 2007). </w:t>
+      </w:r>
+    </w:p>
+    <w:p>
+      <w:pPr>
+        <w:rPr>
+          <w:rFonts w:ascii="Times New Roman" w:eastAsia="Times New Roman" w:hAnsi="Times New Roman" w:cs="Times New Roman"/>
+          <w:color w:val="000000"/>
+        </w:rPr>
+      </w:pPr>
+    </w:p>
+    <w:p>
+      <w:pPr>
+        <w:rPr>
+          <w:rFonts w:ascii="Times New Roman" w:eastAsia="Times New Roman" w:hAnsi="Times New Roman" w:cs="Times New Roman"/>
+          <w:color w:val="000000"/>
+        </w:rPr>
+      </w:pPr>
+      <w:r>
+        <w:rPr>
+          <w:rFonts w:ascii="Times New Roman" w:eastAsia="Times New Roman" w:hAnsi="Times New Roman" w:cs="Times New Roman"/>
+          <w:color w:val="000000"/>
+        </w:rPr>
+        <w:t>The answer to whether teacher education attainment and experience have causal impact on student learning requires greater nuance and more accurate estimates. The relationships between teacher characteristics and student performance are rarely linear: whereas some researchers detected no relationship between teacher’s education attainment (Aaronson et al., 2007) or experience (Aaronson et al., 2007) and student performance, some researchers found evidence that teachers who obtained graduate degree (Guarino et al., 2013) improve student learning and the impact of experience is strongest in a teacher’s early career (</w:t>
       </w:r>
       <w:proofErr w:type="spellStart"/>
       <w:r>
         <w:rPr>
-          <w:rFonts w:ascii="Times New Roman" w:hAnsi="Times New Roman" w:cs="Times New Roman"/>
+          <w:rFonts w:ascii="Times New Roman" w:eastAsia="Times New Roman" w:hAnsi="Times New Roman" w:cs="Times New Roman"/>
+          <w:color w:val="000000"/>
         </w:rPr>
         <w:t>Papay</w:t>
       </w:r>
       <w:proofErr w:type="spellEnd"/>
       <w:r>
         <w:rPr>
-          <w:rFonts w:ascii="Times New Roman" w:hAnsi="Times New Roman" w:cs="Times New Roman"/>
-        </w:rPr>
-        <w:t xml:space="preserve"> and Kraft, 2015</w:t>
-      </w:r>
-      <w:r>
-        <w:rPr>
-          <w:rFonts w:ascii="Times New Roman" w:hAnsi="Times New Roman" w:cs="Times New Roman"/>
-        </w:rPr>
-        <w:t>)</w:t>
-      </w:r>
-      <w:r>
-        <w:rPr>
-          <w:rFonts w:ascii="Times New Roman" w:hAnsi="Times New Roman" w:cs="Times New Roman"/>
-        </w:rPr>
-        <w:t xml:space="preserve">. </w:t>
-      </w:r>
-      <w:r>
-        <w:rPr>
-          <w:rFonts w:ascii="Times New Roman" w:hAnsi="Times New Roman" w:cs="Times New Roman"/>
-        </w:rPr>
-        <w:t>Furthermore, research shows that the relations between teacher experience and student learning vary across level</w:t>
-      </w:r>
-      <w:r>
-        <w:rPr>
-          <w:rFonts w:ascii="Times New Roman" w:hAnsi="Times New Roman" w:cs="Times New Roman"/>
-        </w:rPr>
-        <w:t>s</w:t>
-      </w:r>
-      <w:r>
-        <w:rPr>
-          <w:rFonts w:ascii="Times New Roman" w:hAnsi="Times New Roman" w:cs="Times New Roman"/>
-        </w:rPr>
-        <w:t xml:space="preserve"> of education </w:t>
-      </w:r>
-      <w:r>
-        <w:rPr>
-          <w:rFonts w:ascii="Times New Roman" w:hAnsi="Times New Roman" w:cs="Times New Roman"/>
-        </w:rPr>
-        <w:t xml:space="preserve">(Harris and Sass, 2011) </w:t>
-      </w:r>
-      <w:r>
-        <w:rPr>
-          <w:rFonts w:ascii="Times New Roman" w:hAnsi="Times New Roman" w:cs="Times New Roman"/>
-        </w:rPr>
-        <w:t>and subject area</w:t>
-      </w:r>
-      <w:r>
-        <w:rPr>
-          <w:rFonts w:ascii="Times New Roman" w:hAnsi="Times New Roman" w:cs="Times New Roman"/>
-        </w:rPr>
-        <w:t>s</w:t>
-      </w:r>
-      <w:r>
-        <w:rPr>
-          <w:rFonts w:ascii="Times New Roman" w:hAnsi="Times New Roman" w:cs="Times New Roman"/>
-        </w:rPr>
-        <w:t xml:space="preserve"> (</w:t>
-      </w:r>
-      <w:r>
-        <w:rPr>
-          <w:rFonts w:ascii="Times New Roman" w:hAnsi="Times New Roman" w:cs="Times New Roman"/>
-        </w:rPr>
-        <w:t>Clotfelter et al., 2007</w:t>
-      </w:r>
-      <w:r>
-        <w:rPr>
-          <w:rFonts w:ascii="Times New Roman" w:hAnsi="Times New Roman" w:cs="Times New Roman"/>
-        </w:rPr>
-        <w:t>). Lastly and m</w:t>
-      </w:r>
-      <w:r>
-        <w:rPr>
-          <w:rFonts w:ascii="Times New Roman" w:hAnsi="Times New Roman" w:cs="Times New Roman"/>
-        </w:rPr>
-        <w:t xml:space="preserve">ost importantly, the relationships observed between teacher characteristics and change in student learning are unstable because the degree to which higher </w:t>
+          <w:rFonts w:ascii="Times New Roman" w:eastAsia="Times New Roman" w:hAnsi="Times New Roman" w:cs="Times New Roman"/>
+          <w:color w:val="000000"/>
+        </w:rPr>
+        <w:t xml:space="preserve"> and Kraft, 2015). Moreover, research shows that the relations between teacher experience and student learning vary across levels of education (Harris and Sass, 2011) and subject areas (Clotfelter et al., 2007). Lastly and most importantly, the relationships observed between teacher characteristics and change in student learning are unstable because they are biased by the fact that higher performing and more motivated students often have more access to teachers with higher human capital profile. </w:t>
+      </w:r>
+    </w:p>
+    <w:p>
+      <w:pPr>
+        <w:rPr>
+          <w:rFonts w:ascii="Times New Roman" w:eastAsia="Times New Roman" w:hAnsi="Times New Roman" w:cs="Times New Roman"/>
+          <w:color w:val="000000"/>
+        </w:rPr>
+      </w:pPr>
+    </w:p>
+    <w:p>
+      <w:pPr>
+        <w:rPr>
+          <w:rFonts w:ascii="Times New Roman" w:eastAsia="Times New Roman" w:hAnsi="Times New Roman" w:cs="Times New Roman"/>
+          <w:color w:val="000000"/>
+        </w:rPr>
+      </w:pPr>
+      <w:r>
+        <w:rPr>
+          <w:rFonts w:ascii="Times New Roman" w:eastAsia="Times New Roman" w:hAnsi="Times New Roman" w:cs="Times New Roman"/>
+          <w:color w:val="000000"/>
+        </w:rPr>
+        <w:t>Significance</w:t>
+      </w:r>
+    </w:p>
+    <w:p>
+      <w:pPr>
+        <w:rPr>
+          <w:rFonts w:ascii="Times New Roman" w:eastAsia="Times New Roman" w:hAnsi="Times New Roman" w:cs="Times New Roman"/>
+          <w:color w:val="000000"/>
+        </w:rPr>
+      </w:pPr>
+    </w:p>
+    <w:p>
+      <w:pPr>
+        <w:rPr>
+          <w:rFonts w:ascii="Times New Roman" w:eastAsia="Times New Roman" w:hAnsi="Times New Roman" w:cs="Times New Roman"/>
+          <w:color w:val="000000"/>
+        </w:rPr>
+      </w:pPr>
+      <w:r>
+        <w:rPr>
+          <w:rFonts w:ascii="Times New Roman" w:eastAsia="Times New Roman" w:hAnsi="Times New Roman" w:cs="Times New Roman"/>
+          <w:color w:val="000000"/>
+        </w:rPr>
+        <w:t xml:space="preserve">Our study is among a rigorous literature body that contributes to the understanding of the causal impact of teacher education attainment and experience on student academic outcomes. We make at least three efforts to obtain accurate and precise estimates of teacher effects. First, we effectively address threats to internal validity by leveraging a random assignment of teachers to students that is enforced by a national policy and confirmed in a nationally representative, longitudinal, student-level data from China. Second, given random assignment, we </w:t>
       </w:r>
       <w:proofErr w:type="gramStart"/>
       <w:r>
         <w:rPr>
-          <w:rFonts w:ascii="Times New Roman" w:hAnsi="Times New Roman" w:cs="Times New Roman"/>
-        </w:rPr>
-        <w:t>performing</w:t>
+          <w:rFonts w:ascii="Times New Roman" w:eastAsia="Times New Roman" w:hAnsi="Times New Roman" w:cs="Times New Roman"/>
+          <w:color w:val="000000"/>
+        </w:rPr>
+        <w:t>are able to</w:t>
       </w:r>
       <w:proofErr w:type="gramEnd"/>
       <w:r>
         <w:rPr>
-          <w:rFonts w:ascii="Times New Roman" w:hAnsi="Times New Roman" w:cs="Times New Roman"/>
-        </w:rPr>
-        <w:t xml:space="preserve"> and more motivated students have more access to teachers with higher human capital profile is unknown. </w:t>
-      </w:r>
-    </w:p>
-    <w:p>
-      <w:pPr>
-        <w:rPr>
-          <w:rFonts w:ascii="Times New Roman" w:hAnsi="Times New Roman" w:cs="Times New Roman"/>
-        </w:rPr>
-      </w:pPr>
-    </w:p>
-    <w:p>
-      <w:pPr>
-        <w:rPr>
-          <w:rFonts w:ascii="Times New Roman" w:hAnsi="Times New Roman" w:cs="Times New Roman"/>
-        </w:rPr>
-      </w:pPr>
-      <w:r>
-        <w:rPr>
-          <w:rFonts w:ascii="Times New Roman" w:hAnsi="Times New Roman" w:cs="Times New Roman"/>
-        </w:rPr>
-        <w:t xml:space="preserve">Our study is among a rigorous literature body that contributes to the understanding of the causal impact of teacher education attainment and experience on student academic performance. We make at least three efforts to obtain accurate and precise estimates </w:t>
-      </w:r>
-      <w:r>
-        <w:rPr>
-          <w:rFonts w:ascii="Times New Roman" w:hAnsi="Times New Roman" w:cs="Times New Roman"/>
-        </w:rPr>
-        <w:t>of whether and to what extent these effects exist. First, we effectively address threats to internal validity by leveraging a random assignment of teachers to students enforced by a national policy and confirmed in a nationally representative, longitudinal</w:t>
-      </w:r>
-      <w:r>
-        <w:rPr>
-          <w:rFonts w:ascii="Times New Roman" w:hAnsi="Times New Roman" w:cs="Times New Roman"/>
-        </w:rPr>
-        <w:t>, student-level</w:t>
-      </w:r>
-      <w:r>
-        <w:rPr>
-          <w:rFonts w:ascii="Times New Roman" w:hAnsi="Times New Roman" w:cs="Times New Roman"/>
-        </w:rPr>
-        <w:t xml:space="preserve"> data from China. Second, we carefully examine the relationships between teacher education attainment or experience and student performance in both linear and non-linear models and three different subject areas. Third, we control for school fixed-effects to account for systematic difference across schools and a rick set of student-, homeroom-, and teacher-level covariates to improve estimation precision, especially the cubit polynomial functions of four scores (</w:t>
-      </w:r>
-      <w:r>
-        <w:rPr>
-          <w:rFonts w:ascii="Times New Roman" w:hAnsi="Times New Roman" w:cs="Times New Roman"/>
-        </w:rPr>
-        <w:t xml:space="preserve">in </w:t>
-      </w:r>
-      <w:r>
-        <w:rPr>
-          <w:rFonts w:ascii="Times New Roman" w:hAnsi="Times New Roman" w:cs="Times New Roman"/>
-        </w:rPr>
-        <w:t>three subjects and cognitive test)</w:t>
-      </w:r>
-      <w:r>
-        <w:rPr>
-          <w:rFonts w:ascii="Times New Roman" w:hAnsi="Times New Roman" w:cs="Times New Roman"/>
-        </w:rPr>
-        <w:t xml:space="preserve"> in prior year to absorb noise from individual learning ability. </w:t>
-      </w:r>
-    </w:p>
-    <w:p>
-      <w:pPr>
-        <w:rPr>
-          <w:rFonts w:ascii="Times New Roman" w:hAnsi="Times New Roman" w:cs="Times New Roman"/>
-        </w:rPr>
-      </w:pPr>
-    </w:p>
-    <w:p>
-      <w:pPr>
-        <w:rPr>
-          <w:rFonts w:ascii="Times New Roman" w:hAnsi="Times New Roman" w:cs="Times New Roman"/>
-        </w:rPr>
-      </w:pPr>
-      <w:r>
-        <w:rPr>
-          <w:rFonts w:ascii="Times New Roman" w:hAnsi="Times New Roman" w:cs="Times New Roman"/>
+          <w:rFonts w:ascii="Times New Roman" w:eastAsia="Times New Roman" w:hAnsi="Times New Roman" w:cs="Times New Roman"/>
+          <w:color w:val="000000"/>
+        </w:rPr>
+        <w:t xml:space="preserve"> use between-teacher variation to estimate teacher effects without having to make strict assumptions like traditional teacher effect studies do when they rely on within-teacher variations (see Ladd and Sorensen, 2017; </w:t>
+      </w:r>
+      <w:proofErr w:type="spellStart"/>
+      <w:r>
+        <w:rPr>
+          <w:rFonts w:ascii="Times New Roman" w:eastAsia="Times New Roman" w:hAnsi="Times New Roman" w:cs="Times New Roman"/>
+          <w:color w:val="000000"/>
+        </w:rPr>
+        <w:t>Papay</w:t>
+      </w:r>
+      <w:proofErr w:type="spellEnd"/>
+      <w:r>
+        <w:rPr>
+          <w:rFonts w:ascii="Times New Roman" w:eastAsia="Times New Roman" w:hAnsi="Times New Roman" w:cs="Times New Roman"/>
+          <w:color w:val="000000"/>
+        </w:rPr>
+        <w:t xml:space="preserve"> and Kraft, 2015). Third, we model teacher education attainment and experience in different formats (continuous and categorical) to understand more beyond their linear effects on student outcomes. Fourth, we control for school fixed-effects to account for systematic difference across schools and a rich set of student-, homeroom-, and teacher-level covariates to improve estimation precision, here, the most important to note is the cubic polynomial functions of four scores (in three core content subjects and cognitive test) in prior year that effectively absorb noise from individual learning ability. </w:t>
+      </w:r>
+    </w:p>
+    <w:p>
+      <w:pPr>
+        <w:rPr>
+          <w:rFonts w:ascii="Times New Roman" w:eastAsia="Times New Roman" w:hAnsi="Times New Roman" w:cs="Times New Roman"/>
+          <w:color w:val="000000"/>
+        </w:rPr>
+      </w:pPr>
+    </w:p>
+    <w:p>
+      <w:pPr>
+        <w:rPr>
+          <w:rFonts w:ascii="Times New Roman" w:eastAsia="Times New Roman" w:hAnsi="Times New Roman" w:cs="Times New Roman"/>
+          <w:color w:val="000000"/>
+        </w:rPr>
+      </w:pPr>
+      <w:r>
+        <w:rPr>
+          <w:rFonts w:ascii="Times New Roman" w:eastAsia="Times New Roman" w:hAnsi="Times New Roman" w:cs="Times New Roman"/>
+          <w:color w:val="000000"/>
+        </w:rPr>
+        <w:lastRenderedPageBreak/>
+        <w:t>Research Questions</w:t>
+      </w:r>
+    </w:p>
+    <w:p>
+      <w:pPr>
+        <w:rPr>
+          <w:rFonts w:ascii="Times New Roman" w:eastAsia="Times New Roman" w:hAnsi="Times New Roman" w:cs="Times New Roman"/>
+          <w:color w:val="000000"/>
+        </w:rPr>
+      </w:pPr>
+    </w:p>
+    <w:p>
+      <w:pPr>
+        <w:rPr>
+          <w:rFonts w:ascii="Times New Roman" w:eastAsia="Times New Roman" w:hAnsi="Times New Roman" w:cs="Times New Roman"/>
+          <w:color w:val="000000"/>
+        </w:rPr>
+      </w:pPr>
+      <w:r>
+        <w:rPr>
+          <w:rFonts w:ascii="Times New Roman" w:eastAsia="Times New Roman" w:hAnsi="Times New Roman" w:cs="Times New Roman"/>
+          <w:color w:val="000000"/>
         </w:rPr>
         <w:t>Specifically, we answer two research questions:</w:t>
       </w:r>
     </w:p>
     <w:p>
       <w:pPr>
-        <w:pStyle w:val="ListParagraph"/>
         <w:numPr>
           <w:ilvl w:val="0"/>
-          <w:numId w:val="7"/>
-        </w:numPr>
-        <w:rPr>
-          <w:rFonts w:ascii="Times New Roman" w:hAnsi="Times New Roman" w:cs="Times New Roman"/>
-        </w:rPr>
-      </w:pPr>
-      <w:r>
-        <w:rPr>
-          <w:rFonts w:ascii="Times New Roman" w:hAnsi="Times New Roman" w:cs="Times New Roman"/>
+          <w:numId w:val="8"/>
+        </w:numPr>
+        <w:textAlignment w:val="baseline"/>
+        <w:rPr>
+          <w:rFonts w:ascii="Times New Roman" w:eastAsia="Times New Roman" w:hAnsi="Times New Roman" w:cs="Times New Roman"/>
+          <w:color w:val="000000"/>
+        </w:rPr>
+      </w:pPr>
+      <w:r>
+        <w:rPr>
+          <w:rFonts w:ascii="Times New Roman" w:eastAsia="Times New Roman" w:hAnsi="Times New Roman" w:cs="Times New Roman"/>
+          <w:color w:val="000000"/>
         </w:rPr>
         <w:t>Whether and to what extent teacher education attainment impacts student academic performance and confidence?</w:t>
       </w:r>
     </w:p>
     <w:p>
       <w:pPr>
-        <w:pStyle w:val="ListParagraph"/>
         <w:numPr>
           <w:ilvl w:val="0"/>
-          <w:numId w:val="7"/>
-        </w:numPr>
-        <w:rPr>
-          <w:rFonts w:ascii="Times New Roman" w:hAnsi="Times New Roman" w:cs="Times New Roman"/>
-        </w:rPr>
-      </w:pPr>
-      <w:r>
-        <w:rPr>
-          <w:rFonts w:ascii="Times New Roman" w:hAnsi="Times New Roman" w:cs="Times New Roman"/>
-        </w:rPr>
-        <w:t xml:space="preserve">Whether and to what extent teacher </w:t>
-      </w:r>
-      <w:r>
-        <w:rPr>
-          <w:rFonts w:ascii="Times New Roman" w:hAnsi="Times New Roman" w:cs="Times New Roman"/>
-        </w:rPr>
-        <w:t>teaching experience</w:t>
-      </w:r>
-      <w:r>
-        <w:rPr>
-          <w:rFonts w:ascii="Times New Roman" w:hAnsi="Times New Roman" w:cs="Times New Roman"/>
-        </w:rPr>
-        <w:t xml:space="preserve"> impacts student academic performance and confidence?</w:t>
-      </w:r>
-    </w:p>
-    <w:p>
-      <w:pPr>
-        <w:rPr>
-          <w:rFonts w:ascii="Times New Roman" w:hAnsi="Times New Roman" w:cs="Times New Roman"/>
-        </w:rPr>
-      </w:pPr>
-    </w:p>
-    <w:p>
-      <w:pPr>
-        <w:rPr>
-          <w:rFonts w:ascii="Times New Roman" w:hAnsi="Times New Roman" w:cs="Times New Roman"/>
-        </w:rPr>
-      </w:pPr>
-    </w:p>
-    <w:p>
-      <w:pPr>
-        <w:rPr>
-          <w:rFonts w:ascii="Times New Roman" w:hAnsi="Times New Roman" w:cs="Times New Roman"/>
-        </w:rPr>
-      </w:pPr>
-    </w:p>
-    <w:p>
-      <w:pPr>
-        <w:rPr>
-          <w:rFonts w:ascii="Times New Roman" w:hAnsi="Times New Roman" w:cs="Times New Roman"/>
-        </w:rPr>
-      </w:pPr>
-    </w:p>
-    <w:p>
-      <w:pPr>
-        <w:rPr>
-          <w:rFonts w:ascii="Times New Roman" w:hAnsi="Times New Roman" w:cs="Times New Roman"/>
-        </w:rPr>
-      </w:pPr>
-    </w:p>
-    <w:p>
-      <w:pPr>
-        <w:rPr>
-          <w:rFonts w:ascii="Times New Roman" w:hAnsi="Times New Roman" w:cs="Times New Roman"/>
+          <w:numId w:val="8"/>
+        </w:numPr>
+        <w:textAlignment w:val="baseline"/>
+        <w:rPr>
+          <w:rFonts w:ascii="Times New Roman" w:eastAsia="Times New Roman" w:hAnsi="Times New Roman" w:cs="Times New Roman"/>
+          <w:color w:val="000000"/>
+        </w:rPr>
+      </w:pPr>
+      <w:r>
+        <w:rPr>
+          <w:rFonts w:ascii="Times New Roman" w:eastAsia="Times New Roman" w:hAnsi="Times New Roman" w:cs="Times New Roman"/>
+          <w:color w:val="000000"/>
+        </w:rPr>
+        <w:t>Whether and to what extent teacher teaching experience impacts student academic performance and confidence?</w:t>
+      </w:r>
+    </w:p>
+    <w:p>
+      <w:pPr>
+        <w:rPr>
+          <w:rFonts w:ascii="Times New Roman" w:eastAsia="Times New Roman" w:hAnsi="Times New Roman" w:cs="Times New Roman"/>
+          <w:color w:val="000000"/>
+        </w:rPr>
+      </w:pPr>
+    </w:p>
+    <w:p>
+      <w:pPr>
+        <w:rPr>
+          <w:rFonts w:ascii="Times New Roman" w:eastAsia="Times New Roman" w:hAnsi="Times New Roman" w:cs="Times New Roman"/>
+          <w:color w:val="000000"/>
+        </w:rPr>
+      </w:pPr>
+      <w:r>
+        <w:rPr>
+          <w:rFonts w:ascii="Times New Roman" w:eastAsia="Times New Roman" w:hAnsi="Times New Roman" w:cs="Times New Roman"/>
+          <w:color w:val="000000"/>
+        </w:rPr>
+        <w:t>Data and Measures</w:t>
+      </w:r>
+    </w:p>
+    <w:p>
+      <w:pPr>
+        <w:rPr>
+          <w:rFonts w:ascii="Times New Roman" w:eastAsia="Times New Roman" w:hAnsi="Times New Roman" w:cs="Times New Roman"/>
+          <w:color w:val="000000"/>
+        </w:rPr>
+      </w:pPr>
+    </w:p>
+    <w:p>
+      <w:pPr>
+        <w:ind w:left="-5"/>
+        <w:rPr>
+          <w:rFonts w:ascii="Times New Roman" w:eastAsia="Times New Roman" w:hAnsi="Times New Roman" w:cs="Times New Roman"/>
+          <w:color w:val="000000"/>
+        </w:rPr>
+      </w:pPr>
+      <w:r>
+        <w:rPr>
+          <w:rFonts w:ascii="Arial" w:eastAsia="Times New Roman" w:hAnsi="Arial" w:cs="Arial"/>
+          <w:color w:val="000000"/>
+          <w:sz w:val="22"/>
+          <w:szCs w:val="22"/>
+        </w:rPr>
+        <w:t xml:space="preserve">We drew our sample from China Education Panel Survey (CEPS), China’s first nationally representative, longitudinal data of middle school students (more details in Appendix B Data Description). We focus on the baseline 7th grade students who were successfully followed up in 2014-15 (follow-up rate 91.93%) and restrict the sample to be in 63 public schools that not only reported random assignment of teachers to students before 7th grade began but also did not allow student within-school sorting from 2013-14 to 2014-15. Note that we do not worry about </w:t>
+      </w:r>
+      <w:r>
+        <w:rPr>
+          <w:rFonts w:ascii="Calibri" w:eastAsia="Times New Roman" w:hAnsi="Calibri" w:cs="Calibri"/>
+          <w:color w:val="000000"/>
+        </w:rPr>
+        <w:t>across-school sorting because school fixed effects absorb any time-invariant factors that drive students sorting in or out of school</w:t>
+      </w:r>
+      <w:r>
+        <w:rPr>
+          <w:rFonts w:ascii="Arial" w:eastAsia="Times New Roman" w:hAnsi="Arial" w:cs="Arial"/>
+          <w:color w:val="000000"/>
+          <w:sz w:val="22"/>
+          <w:szCs w:val="22"/>
+        </w:rPr>
+        <w:t>. </w:t>
+      </w:r>
+    </w:p>
+    <w:p>
+      <w:pPr>
+        <w:rPr>
+          <w:rFonts w:ascii="Times New Roman" w:eastAsia="Times New Roman" w:hAnsi="Times New Roman" w:cs="Times New Roman"/>
+          <w:color w:val="000000"/>
+        </w:rPr>
+      </w:pPr>
+    </w:p>
+    <w:p>
+      <w:pPr>
+        <w:ind w:left="-5"/>
+        <w:rPr>
+          <w:rFonts w:ascii="Times New Roman" w:eastAsia="Times New Roman" w:hAnsi="Times New Roman" w:cs="Times New Roman"/>
+          <w:color w:val="000000"/>
+        </w:rPr>
+      </w:pPr>
+      <w:r>
+        <w:rPr>
+          <w:rFonts w:ascii="Arial" w:eastAsia="Times New Roman" w:hAnsi="Arial" w:cs="Arial"/>
+          <w:color w:val="000000"/>
+          <w:sz w:val="22"/>
+          <w:szCs w:val="22"/>
+        </w:rPr>
+        <w:t>We obtain three separate samples by matching students with their Chinese, English, and math teachers. Missing rate on all key variables was below 2% except for two variables, teacher experience and student age, which were missing at 2-3%. We dropped all observations that had any missing value on predictor and outcome variables and replaced missing values on other variables with leave-one-out mean within homeroom (for student variables) or school (for teacher variables). We are left with 4,754, 4,855, and 4,887 students in Chinese, English, and math sample, respectively. Summary statistics of key variables are presented in Table 1. The distributions of student observations by teacher education and experience are visualized in Figure 1 and 2. </w:t>
+      </w:r>
+    </w:p>
+    <w:p>
+      <w:pPr>
+        <w:rPr>
+          <w:rFonts w:ascii="Times New Roman" w:eastAsia="Times New Roman" w:hAnsi="Times New Roman" w:cs="Times New Roman"/>
+          <w:color w:val="000000"/>
+        </w:rPr>
+      </w:pPr>
+    </w:p>
+    <w:p>
+      <w:pPr>
+        <w:rPr>
+          <w:rFonts w:ascii="Times New Roman" w:eastAsia="Times New Roman" w:hAnsi="Times New Roman" w:cs="Times New Roman"/>
+          <w:color w:val="000000"/>
+        </w:rPr>
+      </w:pPr>
+      <w:r>
+        <w:rPr>
+          <w:rFonts w:ascii="Calibri" w:eastAsia="Times New Roman" w:hAnsi="Calibri" w:cs="Calibri"/>
+          <w:b/>
+          <w:bCs/>
+          <w:i/>
+          <w:iCs/>
+          <w:color w:val="000000"/>
+        </w:rPr>
+        <w:t>Predictor variables</w:t>
+      </w:r>
+      <w:r>
+        <w:rPr>
+          <w:rFonts w:ascii="Calibri" w:eastAsia="Times New Roman" w:hAnsi="Calibri" w:cs="Calibri"/>
+          <w:color w:val="000000"/>
+        </w:rPr>
+        <w:t>. Teacher education attainment is measured by three variables: education in years, an indicator for graduate degree, and an indicator for major in Educational Studies. Teacher experience is also measured by three variables: experience in years, an indicator for novice teacher (&lt;= 2 years of experience), and a categorical variable in which the year measure is collapsed into bins (0-1 year is omitted).</w:t>
+      </w:r>
+    </w:p>
+    <w:p>
+      <w:pPr>
+        <w:rPr>
+          <w:rFonts w:ascii="Times New Roman" w:eastAsia="Times New Roman" w:hAnsi="Times New Roman" w:cs="Times New Roman"/>
+          <w:color w:val="000000"/>
+        </w:rPr>
+      </w:pPr>
+    </w:p>
+    <w:p>
+      <w:pPr>
+        <w:rPr>
+          <w:rFonts w:ascii="Times New Roman" w:eastAsia="Times New Roman" w:hAnsi="Times New Roman" w:cs="Times New Roman"/>
+          <w:color w:val="000000"/>
+        </w:rPr>
+      </w:pPr>
+      <w:r>
+        <w:rPr>
+          <w:rFonts w:ascii="Calibri" w:eastAsia="Times New Roman" w:hAnsi="Calibri" w:cs="Calibri"/>
+          <w:b/>
+          <w:bCs/>
+          <w:i/>
+          <w:iCs/>
+          <w:color w:val="000000"/>
+        </w:rPr>
+        <w:t>Outcome variables</w:t>
+      </w:r>
+      <w:r>
+        <w:rPr>
+          <w:rFonts w:ascii="Calibri" w:eastAsia="Times New Roman" w:hAnsi="Calibri" w:cs="Calibri"/>
+          <w:color w:val="000000"/>
+        </w:rPr>
+        <w:t>. In each subject, student academic outcomes are measured by two variables: student’s score on the school-administered mid-fall semester exam (obtained from school record) and confidence level (student self-report). Both are standardized to have a mean of zero and standard deviation of one within each school. </w:t>
+      </w:r>
+    </w:p>
+    <w:p>
+      <w:pPr>
+        <w:rPr>
+          <w:rFonts w:ascii="Times New Roman" w:eastAsia="Times New Roman" w:hAnsi="Times New Roman" w:cs="Times New Roman"/>
+          <w:color w:val="000000"/>
+        </w:rPr>
+      </w:pPr>
+    </w:p>
+    <w:p>
+      <w:pPr>
+        <w:rPr>
+          <w:rFonts w:ascii="Times New Roman" w:eastAsia="Times New Roman" w:hAnsi="Times New Roman" w:cs="Times New Roman"/>
+          <w:color w:val="000000"/>
+        </w:rPr>
+      </w:pPr>
+      <w:r>
+        <w:rPr>
+          <w:rFonts w:ascii="Calibri" w:eastAsia="Times New Roman" w:hAnsi="Calibri" w:cs="Calibri"/>
+          <w:color w:val="000000"/>
+        </w:rPr>
+        <w:t>Methods</w:t>
+      </w:r>
+    </w:p>
+    <w:p>
+      <w:pPr>
+        <w:spacing w:after="240"/>
+        <w:rPr>
+          <w:rFonts w:ascii="Times New Roman" w:eastAsia="Times New Roman" w:hAnsi="Times New Roman" w:cs="Times New Roman"/>
+        </w:rPr>
+      </w:pPr>
+    </w:p>
+    <w:p>
+      <w:pPr>
+        <w:rPr>
+          <w:rFonts w:ascii="Times New Roman" w:eastAsia="Times New Roman" w:hAnsi="Times New Roman" w:cs="Times New Roman"/>
         </w:rPr>
       </w:pPr>
     </w:p>
@@ -636,13 +506,7 @@
           <w:rFonts w:ascii="Times New Roman" w:hAnsi="Times New Roman" w:cs="Times New Roman"/>
         </w:rPr>
         <w:lastRenderedPageBreak/>
-        <w:t xml:space="preserve">Notes on writing – </w:t>
-      </w:r>
-      <w:r>
-        <w:rPr>
-          <w:rFonts w:ascii="Times New Roman" w:hAnsi="Times New Roman" w:cs="Times New Roman"/>
-        </w:rPr>
-        <w:t>teacher experience</w:t>
+        <w:t>Notes on writing – teacher experience</w:t>
       </w:r>
     </w:p>
     <w:p>
@@ -1200,13 +1064,7 @@
         <w:rPr>
           <w:rFonts w:ascii="Times New Roman" w:hAnsi="Times New Roman" w:cs="Times New Roman"/>
         </w:rPr>
-        <w:t>Aaronson et al., 2007</w:t>
-      </w:r>
-      <w:r>
-        <w:rPr>
-          <w:rFonts w:ascii="Times New Roman" w:hAnsi="Times New Roman" w:cs="Times New Roman"/>
-        </w:rPr>
-        <w:t>:</w:t>
+        <w:t>Aaronson et al., 2007:</w:t>
       </w:r>
     </w:p>
     <w:p>
@@ -1218,10 +1076,7 @@
         </w:numPr>
       </w:pPr>
       <w:r>
-        <w:t>Model</w:t>
-      </w:r>
-      <w:r>
-        <w:t>s and measures</w:t>
+        <w:t>Models and measures</w:t>
       </w:r>
     </w:p>
     <w:p>
@@ -1468,31 +1323,7 @@
         <w:rPr>
           <w:rFonts w:ascii="Times New Roman" w:hAnsi="Times New Roman" w:cs="Times New Roman"/>
         </w:rPr>
-        <w:t xml:space="preserve">On </w:t>
-      </w:r>
-      <w:r>
-        <w:rPr>
-          <w:rFonts w:ascii="Times New Roman" w:hAnsi="Times New Roman" w:cs="Times New Roman"/>
-        </w:rPr>
-        <w:t>student score gains</w:t>
-      </w:r>
-      <w:r>
-        <w:rPr>
-          <w:rFonts w:ascii="Times New Roman" w:hAnsi="Times New Roman" w:cs="Times New Roman"/>
-        </w:rPr>
-        <w:t>,</w:t>
-      </w:r>
-      <w:r>
-        <w:rPr>
-          <w:rFonts w:ascii="Times New Roman" w:hAnsi="Times New Roman" w:cs="Times New Roman"/>
-        </w:rPr>
-        <w:t xml:space="preserve"> </w:t>
-      </w:r>
-      <w:r>
-        <w:rPr>
-          <w:rFonts w:ascii="Times New Roman" w:hAnsi="Times New Roman" w:cs="Times New Roman"/>
-        </w:rPr>
-        <w:t xml:space="preserve">all coefficients of teacher experience indicators are significant; size ranging from 0.072-0.118 in math and 0.043-0.096 in reading </w:t>
+        <w:t xml:space="preserve">On student score gains, all coefficients of teacher experience indicators are significant; size ranging from 0.072-0.118 in math and 0.043-0.096 in reading </w:t>
       </w:r>
     </w:p>
     <w:p>
@@ -3577,6 +3408,119 @@
     </w:lvl>
   </w:abstractNum>
   <w:abstractNum w:abstractNumId="6" w15:restartNumberingAfterBreak="0">
+    <w:nsid w:val="54F75620"/>
+    <w:multiLevelType w:val="multilevel"/>
+    <w:tmpl w:val="A6884808"/>
+    <w:lvl w:ilvl="0">
+      <w:start w:val="1"/>
+      <w:numFmt w:val="decimal"/>
+      <w:lvlText w:val="%1."/>
+      <w:lvlJc w:val="left"/>
+      <w:pPr>
+        <w:tabs>
+          <w:tab w:val="num" w:pos="720"/>
+        </w:tabs>
+        <w:ind w:left="720" w:hanging="360"/>
+      </w:pPr>
+    </w:lvl>
+    <w:lvl w:ilvl="1" w:tentative="1">
+      <w:start w:val="1"/>
+      <w:numFmt w:val="decimal"/>
+      <w:lvlText w:val="%2."/>
+      <w:lvlJc w:val="left"/>
+      <w:pPr>
+        <w:tabs>
+          <w:tab w:val="num" w:pos="1440"/>
+        </w:tabs>
+        <w:ind w:left="1440" w:hanging="360"/>
+      </w:pPr>
+    </w:lvl>
+    <w:lvl w:ilvl="2" w:tentative="1">
+      <w:start w:val="1"/>
+      <w:numFmt w:val="decimal"/>
+      <w:lvlText w:val="%3."/>
+      <w:lvlJc w:val="left"/>
+      <w:pPr>
+        <w:tabs>
+          <w:tab w:val="num" w:pos="2160"/>
+        </w:tabs>
+        <w:ind w:left="2160" w:hanging="360"/>
+      </w:pPr>
+    </w:lvl>
+    <w:lvl w:ilvl="3" w:tentative="1">
+      <w:start w:val="1"/>
+      <w:numFmt w:val="decimal"/>
+      <w:lvlText w:val="%4."/>
+      <w:lvlJc w:val="left"/>
+      <w:pPr>
+        <w:tabs>
+          <w:tab w:val="num" w:pos="2880"/>
+        </w:tabs>
+        <w:ind w:left="2880" w:hanging="360"/>
+      </w:pPr>
+    </w:lvl>
+    <w:lvl w:ilvl="4" w:tentative="1">
+      <w:start w:val="1"/>
+      <w:numFmt w:val="decimal"/>
+      <w:lvlText w:val="%5."/>
+      <w:lvlJc w:val="left"/>
+      <w:pPr>
+        <w:tabs>
+          <w:tab w:val="num" w:pos="3600"/>
+        </w:tabs>
+        <w:ind w:left="3600" w:hanging="360"/>
+      </w:pPr>
+    </w:lvl>
+    <w:lvl w:ilvl="5" w:tentative="1">
+      <w:start w:val="1"/>
+      <w:numFmt w:val="decimal"/>
+      <w:lvlText w:val="%6."/>
+      <w:lvlJc w:val="left"/>
+      <w:pPr>
+        <w:tabs>
+          <w:tab w:val="num" w:pos="4320"/>
+        </w:tabs>
+        <w:ind w:left="4320" w:hanging="360"/>
+      </w:pPr>
+    </w:lvl>
+    <w:lvl w:ilvl="6" w:tentative="1">
+      <w:start w:val="1"/>
+      <w:numFmt w:val="decimal"/>
+      <w:lvlText w:val="%7."/>
+      <w:lvlJc w:val="left"/>
+      <w:pPr>
+        <w:tabs>
+          <w:tab w:val="num" w:pos="5040"/>
+        </w:tabs>
+        <w:ind w:left="5040" w:hanging="360"/>
+      </w:pPr>
+    </w:lvl>
+    <w:lvl w:ilvl="7" w:tentative="1">
+      <w:start w:val="1"/>
+      <w:numFmt w:val="decimal"/>
+      <w:lvlText w:val="%8."/>
+      <w:lvlJc w:val="left"/>
+      <w:pPr>
+        <w:tabs>
+          <w:tab w:val="num" w:pos="5760"/>
+        </w:tabs>
+        <w:ind w:left="5760" w:hanging="360"/>
+      </w:pPr>
+    </w:lvl>
+    <w:lvl w:ilvl="8" w:tentative="1">
+      <w:start w:val="1"/>
+      <w:numFmt w:val="decimal"/>
+      <w:lvlText w:val="%9."/>
+      <w:lvlJc w:val="left"/>
+      <w:pPr>
+        <w:tabs>
+          <w:tab w:val="num" w:pos="6480"/>
+        </w:tabs>
+        <w:ind w:left="6480" w:hanging="360"/>
+      </w:pPr>
+    </w:lvl>
+  </w:abstractNum>
+  <w:abstractNum w:abstractNumId="7" w15:restartNumberingAfterBreak="0">
     <w:nsid w:val="5B742879"/>
     <w:multiLevelType w:val="hybridMultilevel"/>
     <w:tmpl w:val="E700A2BE"/>
@@ -3705,10 +3649,13 @@
     <w:abstractNumId w:val="4"/>
   </w:num>
   <w:num w:numId="6" w16cid:durableId="1852454730">
-    <w:abstractNumId w:val="6"/>
+    <w:abstractNumId w:val="7"/>
   </w:num>
   <w:num w:numId="7" w16cid:durableId="1655261973">
     <w:abstractNumId w:val="1"/>
+  </w:num>
+  <w:num w:numId="8" w16cid:durableId="2062708915">
+    <w:abstractNumId w:val="6"/>
   </w:num>
 </w:numbering>
 </file>
@@ -4174,6 +4121,7 @@
   <w:style w:type="character" w:default="1" w:styleId="DefaultParagraphFont">
     <w:name w:val="Default Paragraph Font"/>
     <w:uiPriority w:val="1"/>
+    <w:semiHidden/>
     <w:unhideWhenUsed/>
   </w:style>
   <w:style w:type="table" w:default="1" w:styleId="TableNormal">

</xml_diff>